<commit_message>
update the RobotReadyBroadcast and DockingRequest events in workflow in simulation and events documents
</commit_message>
<xml_diff>
--- a/BRAIN-IoT Events for Robotics.docx
+++ b/BRAIN-IoT Events for Robotics.docx
@@ -1,3 +1,21 @@
+
+<file path=word/commentsExtended.xml><?xml version="1.0" encoding="utf-8"?>
+<w15:commentsEx xmlns:mc="http://schemas.openxmlformats.org/markup-compatibility/2006" xmlns:w15="http://schemas.microsoft.com/office/word/2012/wordml" mc:Ignorable="w15">
+  <w15:commentEx w15:done="0" w15:paraId="6C7CD4C0"/>
+</w15:commentsEx>
+</file>
+
+<file path=word/commentsExtensible.xml><?xml version="1.0" encoding="utf-8"?>
+<w16cex:commentsExtensible xmlns:w16="http://schemas.microsoft.com/office/word/2018/wordml" xmlns:w16cex="http://schemas.microsoft.com/office/word/2018/wordml/cex" xmlns:mc="http://schemas.openxmlformats.org/markup-compatibility/2006" mc:Ignorable="w16 w16cex">
+  <w16cex:commentExtensible w16cex:durableId="629E15D4" w16cex:dateUtc="2020-11-30T11:18:33Z"/>
+</w16cex:commentsExtensible>
+</file>
+
+<file path=word/commentsIds.xml><?xml version="1.0" encoding="utf-8"?>
+<w16cid:commentsIds xmlns:mc="http://schemas.openxmlformats.org/markup-compatibility/2006" xmlns:w16cid="http://schemas.microsoft.com/office/word/2016/wordml/cid" mc:Ignorable="w16cid">
+  <w16cid:commentId w16cid:paraId="6C7CD4C0" w16cid:durableId="629E15D4"/>
+</w16cid:commentsIds>
+</file>
 
 <file path=word/document22.xml><?xml version="1.0" encoding="utf-8"?>
 <w:document xmlns:wpc="http://schemas.microsoft.com/office/word/2010/wordprocessingCanvas" xmlns:mc="http://schemas.openxmlformats.org/markup-compatibility/2006" xmlns:o="urn:schemas-microsoft-com:office:office" xmlns:r="http://schemas.openxmlformats.org/officeDocument/2006/relationships" xmlns:m="http://schemas.openxmlformats.org/officeDocument/2006/math" xmlns:v="urn:schemas-microsoft-com:vml" xmlns:wp14="http://schemas.microsoft.com/office/word/2010/wordprocessingDrawing" xmlns:wp="http://schemas.openxmlformats.org/drawingml/2006/wordprocessingDrawing" xmlns:w10="urn:schemas-microsoft-com:office:word" xmlns:w="http://schemas.openxmlformats.org/wordprocessingml/2006/main" xmlns:w14="http://schemas.microsoft.com/office/word/2010/wordml" xmlns:w15="http://schemas.microsoft.com/office/word/2012/wordml" xmlns:wpg="http://schemas.microsoft.com/office/word/2010/wordprocessingGroup" xmlns:wpi="http://schemas.microsoft.com/office/word/2010/wordprocessingInk" xmlns:wne="http://schemas.microsoft.com/office/word/2006/wordml" xmlns:wps="http://schemas.microsoft.com/office/word/2010/wordprocessingShape" mc:Ignorable="w14 w15 wp14">
@@ -16,8 +34,23 @@
         <w:t xml:space="preserve">Possible values of </w:t>
       </w:r>
       <w:r>
+        <w:rPr>
+          <w:b w:val="1"/>
+          <w:bCs w:val="1"/>
+        </w:rPr>
+        <w:t>Command</w:t>
+      </w:r>
+      <w:r>
         <w:rPr/>
-        <w:t>Command Enum</w:t>
+        <w:t xml:space="preserve"> </w:t>
+      </w:r>
+      <w:r>
+        <w:rPr/>
+        <w:t>e</w:t>
+      </w:r>
+      <w:r>
+        <w:rPr/>
+        <w:t>num</w:t>
       </w:r>
       <w:r>
         <w:rPr/>
@@ -115,6 +148,10 @@
         <w:rPr/>
         <w:t xml:space="preserve"> events</w:t>
       </w:r>
+      <w:r>
+        <w:rPr/>
+        <w:t>:</w:t>
+      </w:r>
     </w:p>
     <w:p>
       <w:pPr>
@@ -381,14 +418,17 @@
               <w:rPr>
                 <w:b w:val="1"/>
                 <w:bCs w:val="1"/>
-                <w:sz w:val="20"/>
-                <w:szCs w:val="20"/>
-              </w:rPr>
-            </w:pPr>
-            <w:r>
-              <w:rPr>
-                <w:b w:val="1"/>
-                <w:bCs w:val="1"/>
+                <w:strike w:val="1"/>
+                <w:sz w:val="20"/>
+                <w:szCs w:val="20"/>
+              </w:rPr>
+            </w:pPr>
+            <w:proofErr w:type="spellStart"/>
+            <w:r>
+              <w:rPr>
+                <w:b w:val="1"/>
+                <w:bCs w:val="1"/>
+                <w:strike w:val="1"/>
                 <w:sz w:val="20"/>
                 <w:szCs w:val="20"/>
               </w:rPr>
@@ -398,11 +438,13 @@
               <w:rPr>
                 <w:b w:val="1"/>
                 <w:bCs w:val="1"/>
+                <w:strike w:val="1"/>
                 <w:sz w:val="20"/>
                 <w:szCs w:val="20"/>
               </w:rPr>
               <w:t>Request</w:t>
             </w:r>
+            <w:proofErr w:type="spellEnd"/>
           </w:p>
         </w:tc>
         <w:tc>
@@ -415,12 +457,14 @@
               <w:pStyle w:val="Normal"/>
               <w:jc w:val="both"/>
               <w:rPr>
-                <w:sz w:val="18"/>
-                <w:szCs w:val="18"/>
-              </w:rPr>
-            </w:pPr>
-            <w:r>
-              <w:rPr>
+                <w:strike w:val="1"/>
+                <w:sz w:val="18"/>
+                <w:szCs w:val="18"/>
+              </w:rPr>
+            </w:pPr>
+            <w:r>
+              <w:rPr>
+                <w:strike w:val="1"/>
                 <w:sz w:val="18"/>
                 <w:szCs w:val="18"/>
               </w:rPr>
@@ -429,6 +473,7 @@
             <w:proofErr w:type="spellStart"/>
             <w:r>
               <w:rPr>
+                <w:strike w:val="1"/>
                 <w:sz w:val="18"/>
                 <w:szCs w:val="18"/>
               </w:rPr>
@@ -437,6 +482,7 @@
             <w:proofErr w:type="spellEnd"/>
             <w:r>
               <w:rPr>
+                <w:strike w:val="1"/>
                 <w:sz w:val="18"/>
                 <w:szCs w:val="18"/>
               </w:rPr>
@@ -444,6 +490,7 @@
             </w:r>
             <w:r>
               <w:rPr>
+                <w:strike w:val="1"/>
                 <w:sz w:val="18"/>
                 <w:szCs w:val="18"/>
               </w:rPr>
@@ -451,6 +498,7 @@
             </w:r>
             <w:r>
               <w:rPr>
+                <w:strike w:val="1"/>
                 <w:sz w:val="18"/>
                 <w:szCs w:val="18"/>
               </w:rPr>
@@ -459,6 +507,7 @@
             <w:proofErr w:type="spellStart"/>
             <w:r>
               <w:rPr>
+                <w:strike w:val="1"/>
                 <w:sz w:val="18"/>
                 <w:szCs w:val="18"/>
               </w:rPr>
@@ -466,6 +515,7 @@
             </w:r>
             <w:r>
               <w:rPr>
+                <w:strike w:val="1"/>
                 <w:sz w:val="18"/>
                 <w:szCs w:val="18"/>
               </w:rPr>
@@ -474,6 +524,7 @@
             <w:proofErr w:type="spellEnd"/>
             <w:r>
               <w:rPr>
+                <w:strike w:val="1"/>
                 <w:sz w:val="18"/>
                 <w:szCs w:val="18"/>
               </w:rPr>
@@ -491,12 +542,15 @@
               <w:pStyle w:val="Normal"/>
               <w:jc w:val="both"/>
               <w:rPr>
-                <w:sz w:val="20"/>
-                <w:szCs w:val="20"/>
-              </w:rPr>
-            </w:pPr>
-            <w:r>
-              <w:rPr>
+                <w:strike w:val="1"/>
+                <w:sz w:val="20"/>
+                <w:szCs w:val="20"/>
+              </w:rPr>
+            </w:pPr>
+            <w:proofErr w:type="spellStart"/>
+            <w:r>
+              <w:rPr>
+                <w:strike w:val="1"/>
                 <w:sz w:val="20"/>
                 <w:szCs w:val="20"/>
               </w:rPr>
@@ -504,13 +558,16 @@
             </w:r>
             <w:r>
               <w:rPr>
+                <w:strike w:val="1"/>
                 <w:sz w:val="20"/>
                 <w:szCs w:val="20"/>
               </w:rPr>
               <w:t>obotID</w:t>
             </w:r>
-            <w:r>
-              <w:rPr>
+            <w:proofErr w:type="spellEnd"/>
+            <w:r>
+              <w:rPr>
+                <w:strike w:val="1"/>
                 <w:sz w:val="20"/>
                 <w:szCs w:val="20"/>
               </w:rPr>
@@ -522,6 +579,7 @@
               <w:pStyle w:val="Normal"/>
               <w:jc w:val="both"/>
               <w:rPr>
+                <w:strike w:val="1"/>
                 <w:sz w:val="20"/>
                 <w:szCs w:val="20"/>
               </w:rPr>
@@ -541,27 +599,32 @@
               <w:rPr>
                 <w:b w:val="1"/>
                 <w:bCs w:val="1"/>
-                <w:sz w:val="20"/>
-                <w:szCs w:val="20"/>
-              </w:rPr>
-            </w:pPr>
-            <w:r>
-              <w:rPr>
-                <w:b w:val="1"/>
-                <w:bCs w:val="1"/>
+                <w:strike w:val="1"/>
+                <w:sz w:val="20"/>
+                <w:szCs w:val="20"/>
+              </w:rPr>
+            </w:pPr>
+            <w:proofErr w:type="spellStart"/>
+            <w:r>
+              <w:rPr>
+                <w:b w:val="1"/>
+                <w:bCs w:val="1"/>
+                <w:strike w:val="1"/>
                 <w:sz w:val="20"/>
                 <w:szCs w:val="20"/>
               </w:rPr>
               <w:t>RobotReadyResponse</w:t>
             </w:r>
-          </w:p>
-          <w:p>
-            <w:pPr>
-              <w:pStyle w:val="Normal"/>
-              <w:jc w:val="both"/>
-              <w:rPr>
-                <w:b w:val="1"/>
-                <w:bCs w:val="1"/>
+            <w:proofErr w:type="spellEnd"/>
+          </w:p>
+          <w:p>
+            <w:pPr>
+              <w:pStyle w:val="Normal"/>
+              <w:jc w:val="both"/>
+              <w:rPr>
+                <w:b w:val="1"/>
+                <w:bCs w:val="1"/>
+                <w:strike w:val="1"/>
                 <w:sz w:val="20"/>
                 <w:szCs w:val="20"/>
               </w:rPr>
@@ -578,12 +641,14 @@
               <w:pStyle w:val="Normal"/>
               <w:jc w:val="both"/>
               <w:rPr>
-                <w:sz w:val="20"/>
-                <w:szCs w:val="20"/>
-              </w:rPr>
-            </w:pPr>
-            <w:r>
-              <w:rPr>
+                <w:strike w:val="1"/>
+                <w:sz w:val="20"/>
+                <w:szCs w:val="20"/>
+              </w:rPr>
+            </w:pPr>
+            <w:r>
+              <w:rPr>
+                <w:strike w:val="1"/>
                 <w:sz w:val="20"/>
                 <w:szCs w:val="20"/>
               </w:rPr>
@@ -606,35 +671,41 @@
               <w:rPr>
                 <w:b w:val="1"/>
                 <w:bCs w:val="1"/>
-                <w:sz w:val="20"/>
-                <w:szCs w:val="20"/>
-              </w:rPr>
-            </w:pPr>
-            <w:r>
-              <w:rPr>
-                <w:b w:val="1"/>
-                <w:bCs w:val="1"/>
+                <w:strike w:val="1"/>
+                <w:sz w:val="20"/>
+                <w:szCs w:val="20"/>
+              </w:rPr>
+            </w:pPr>
+            <w:proofErr w:type="spellStart"/>
+            <w:r>
+              <w:rPr>
+                <w:b w:val="1"/>
+                <w:bCs w:val="1"/>
+                <w:strike w:val="1"/>
                 <w:sz w:val="20"/>
                 <w:szCs w:val="20"/>
               </w:rPr>
               <w:t>RobotReady</w:t>
             </w:r>
-          </w:p>
-          <w:p>
-            <w:pPr>
-              <w:pStyle w:val="Normal"/>
-              <w:jc w:val="both"/>
-              <w:rPr>
-                <w:b w:val="1"/>
-                <w:bCs w:val="1"/>
-                <w:sz w:val="20"/>
-                <w:szCs w:val="20"/>
-              </w:rPr>
-            </w:pPr>
-            <w:r>
-              <w:rPr>
-                <w:b w:val="1"/>
-                <w:bCs w:val="1"/>
+            <w:proofErr w:type="spellEnd"/>
+          </w:p>
+          <w:p>
+            <w:pPr>
+              <w:pStyle w:val="Normal"/>
+              <w:jc w:val="both"/>
+              <w:rPr>
+                <w:b w:val="1"/>
+                <w:bCs w:val="1"/>
+                <w:strike w:val="1"/>
+                <w:sz w:val="20"/>
+                <w:szCs w:val="20"/>
+              </w:rPr>
+            </w:pPr>
+            <w:r>
+              <w:rPr>
+                <w:b w:val="1"/>
+                <w:bCs w:val="1"/>
+                <w:strike w:val="1"/>
                 <w:sz w:val="20"/>
                 <w:szCs w:val="20"/>
               </w:rPr>
@@ -648,6 +719,7 @@
               <w:rPr>
                 <w:b w:val="1"/>
                 <w:bCs w:val="1"/>
+                <w:strike w:val="1"/>
                 <w:sz w:val="20"/>
                 <w:szCs w:val="20"/>
               </w:rPr>
@@ -664,16 +736,18 @@
               <w:pStyle w:val="Normal"/>
               <w:jc w:val="both"/>
               <w:rPr>
-                <w:sz w:val="18"/>
-                <w:szCs w:val="18"/>
-              </w:rPr>
-            </w:pPr>
-          </w:p>
-          <w:p>
-            <w:pPr>
-              <w:pStyle w:val="Normal"/>
-              <w:jc w:val="both"/>
-              <w:rPr>
+                <w:strike w:val="1"/>
+                <w:sz w:val="18"/>
+                <w:szCs w:val="18"/>
+              </w:rPr>
+            </w:pPr>
+          </w:p>
+          <w:p>
+            <w:pPr>
+              <w:pStyle w:val="Normal"/>
+              <w:jc w:val="both"/>
+              <w:rPr>
+                <w:strike w:val="1"/>
                 <w:sz w:val="18"/>
                 <w:szCs w:val="18"/>
               </w:rPr>
@@ -682,6 +756,7 @@
               <w:rPr>
                 <w:b w:val="0"/>
                 <w:bCs w:val="0"/>
+                <w:strike w:val="1"/>
                 <w:sz w:val="20"/>
                 <w:szCs w:val="20"/>
               </w:rPr>
@@ -691,6 +766,7 @@
               <w:rPr>
                 <w:b w:val="1"/>
                 <w:bCs w:val="1"/>
+                <w:strike w:val="1"/>
                 <w:sz w:val="20"/>
                 <w:szCs w:val="20"/>
               </w:rPr>
@@ -701,6 +777,7 @@
               <w:rPr>
                 <w:b w:val="1"/>
                 <w:bCs w:val="1"/>
+                <w:strike w:val="1"/>
                 <w:sz w:val="20"/>
                 <w:szCs w:val="20"/>
               </w:rPr>
@@ -711,6 +788,7 @@
               <w:rPr>
                 <w:b w:val="1"/>
                 <w:bCs w:val="1"/>
+                <w:strike w:val="1"/>
                 <w:sz w:val="20"/>
                 <w:szCs w:val="20"/>
               </w:rPr>
@@ -718,6 +796,7 @@
             </w:r>
             <w:r>
               <w:rPr>
+                <w:strike w:val="1"/>
                 <w:sz w:val="18"/>
                 <w:szCs w:val="18"/>
               </w:rPr>
@@ -725,6 +804,7 @@
             </w:r>
             <w:r>
               <w:rPr>
+                <w:strike w:val="1"/>
                 <w:sz w:val="18"/>
                 <w:szCs w:val="18"/>
               </w:rPr>
@@ -732,6 +812,7 @@
             </w:r>
             <w:r>
               <w:rPr>
+                <w:strike w:val="1"/>
                 <w:sz w:val="18"/>
                 <w:szCs w:val="18"/>
               </w:rPr>
@@ -739,6 +820,7 @@
             </w:r>
             <w:r>
               <w:rPr>
+                <w:strike w:val="1"/>
                 <w:sz w:val="18"/>
                 <w:szCs w:val="18"/>
               </w:rPr>
@@ -746,6 +828,7 @@
             </w:r>
             <w:r>
               <w:rPr>
+                <w:strike w:val="1"/>
                 <w:sz w:val="18"/>
                 <w:szCs w:val="18"/>
               </w:rPr>
@@ -753,6 +836,7 @@
             </w:r>
             <w:r>
               <w:rPr>
+                <w:strike w:val="1"/>
                 <w:sz w:val="18"/>
                 <w:szCs w:val="18"/>
               </w:rPr>
@@ -760,6 +844,7 @@
             </w:r>
             <w:r>
               <w:rPr>
+                <w:strike w:val="1"/>
                 <w:sz w:val="18"/>
                 <w:szCs w:val="18"/>
               </w:rPr>
@@ -767,6 +852,7 @@
             </w:r>
             <w:r>
               <w:rPr>
+                <w:strike w:val="1"/>
                 <w:sz w:val="18"/>
                 <w:szCs w:val="18"/>
               </w:rPr>
@@ -774,6 +860,7 @@
             </w:r>
             <w:r>
               <w:rPr>
+                <w:strike w:val="1"/>
                 <w:sz w:val="18"/>
                 <w:szCs w:val="18"/>
               </w:rPr>
@@ -781,6 +868,7 @@
             </w:r>
             <w:r>
               <w:rPr>
+                <w:strike w:val="1"/>
                 <w:sz w:val="18"/>
                 <w:szCs w:val="18"/>
               </w:rPr>
@@ -788,6 +876,7 @@
             </w:r>
             <w:r>
               <w:rPr>
+                <w:strike w:val="1"/>
                 <w:sz w:val="18"/>
                 <w:szCs w:val="18"/>
               </w:rPr>
@@ -795,6 +884,7 @@
             </w:r>
             <w:r>
               <w:rPr>
+                <w:strike w:val="1"/>
                 <w:sz w:val="18"/>
                 <w:szCs w:val="18"/>
               </w:rPr>
@@ -802,6 +892,7 @@
             </w:r>
             <w:r>
               <w:rPr>
+                <w:strike w:val="1"/>
                 <w:sz w:val="18"/>
                 <w:szCs w:val="18"/>
               </w:rPr>
@@ -809,6 +900,7 @@
             </w:r>
             <w:r>
               <w:rPr>
+                <w:strike w:val="1"/>
                 <w:sz w:val="18"/>
                 <w:szCs w:val="18"/>
               </w:rPr>
@@ -816,6 +908,7 @@
             </w:r>
             <w:r>
               <w:rPr>
+                <w:strike w:val="1"/>
                 <w:sz w:val="18"/>
                 <w:szCs w:val="18"/>
               </w:rPr>
@@ -823,6 +916,7 @@
             </w:r>
             <w:r>
               <w:rPr>
+                <w:strike w:val="1"/>
                 <w:sz w:val="18"/>
                 <w:szCs w:val="18"/>
               </w:rPr>
@@ -830,6 +924,7 @@
             </w:r>
             <w:r>
               <w:rPr>
+                <w:strike w:val="1"/>
                 <w:sz w:val="18"/>
                 <w:szCs w:val="18"/>
               </w:rPr>
@@ -837,6 +932,7 @@
             </w:r>
             <w:r>
               <w:rPr>
+                <w:strike w:val="1"/>
                 <w:sz w:val="18"/>
                 <w:szCs w:val="18"/>
               </w:rPr>
@@ -844,6 +940,7 @@
             </w:r>
             <w:r>
               <w:rPr>
+                <w:strike w:val="1"/>
                 <w:sz w:val="18"/>
                 <w:szCs w:val="18"/>
               </w:rPr>
@@ -851,6 +948,7 @@
             </w:r>
             <w:r>
               <w:rPr>
+                <w:strike w:val="1"/>
                 <w:sz w:val="18"/>
                 <w:szCs w:val="18"/>
               </w:rPr>
@@ -858,6 +956,7 @@
             </w:r>
             <w:r>
               <w:rPr>
+                <w:strike w:val="1"/>
                 <w:sz w:val="18"/>
                 <w:szCs w:val="18"/>
               </w:rPr>
@@ -865,6 +964,7 @@
             </w:r>
             <w:r>
               <w:rPr>
+                <w:strike w:val="1"/>
                 <w:sz w:val="18"/>
                 <w:szCs w:val="18"/>
               </w:rPr>
@@ -872,6 +972,7 @@
             </w:r>
             <w:r>
               <w:rPr>
+                <w:strike w:val="1"/>
                 <w:sz w:val="18"/>
                 <w:szCs w:val="18"/>
               </w:rPr>
@@ -879,6 +980,7 @@
             </w:r>
             <w:r>
               <w:rPr>
+                <w:strike w:val="1"/>
                 <w:sz w:val="18"/>
                 <w:szCs w:val="18"/>
               </w:rPr>
@@ -886,6 +988,7 @@
             </w:r>
             <w:r>
               <w:rPr>
+                <w:strike w:val="1"/>
                 <w:sz w:val="18"/>
                 <w:szCs w:val="18"/>
               </w:rPr>
@@ -893,6 +996,7 @@
             </w:r>
             <w:r>
               <w:rPr>
+                <w:strike w:val="1"/>
                 <w:sz w:val="18"/>
                 <w:szCs w:val="18"/>
               </w:rPr>
@@ -900,6 +1004,7 @@
             </w:r>
             <w:r>
               <w:rPr>
+                <w:strike w:val="1"/>
                 <w:sz w:val="18"/>
                 <w:szCs w:val="18"/>
               </w:rPr>
@@ -907,6 +1012,7 @@
             </w:r>
             <w:r>
               <w:rPr>
+                <w:strike w:val="1"/>
                 <w:sz w:val="18"/>
                 <w:szCs w:val="18"/>
               </w:rPr>
@@ -918,6 +1024,7 @@
               <w:pStyle w:val="Normal"/>
               <w:jc w:val="both"/>
               <w:rPr>
+                <w:strike w:val="1"/>
                 <w:sz w:val="18"/>
                 <w:szCs w:val="18"/>
               </w:rPr>
@@ -934,33 +1041,7 @@
               <w:pStyle w:val="Normal"/>
               <w:jc w:val="both"/>
               <w:rPr>
-                <w:sz w:val="20"/>
-                <w:szCs w:val="20"/>
-              </w:rPr>
-            </w:pPr>
-            <w:r>
-              <w:rPr>
-                <w:sz w:val="20"/>
-                <w:szCs w:val="20"/>
-              </w:rPr>
-              <w:t>robotID,</w:t>
-            </w:r>
-          </w:p>
-          <w:p>
-            <w:pPr>
-              <w:pStyle w:val="Normal"/>
-              <w:jc w:val="both"/>
-              <w:rPr>
-                <w:sz w:val="20"/>
-                <w:szCs w:val="20"/>
-              </w:rPr>
-            </w:pPr>
-          </w:p>
-          <w:p>
-            <w:pPr>
-              <w:pStyle w:val="Normal"/>
-              <w:jc w:val="both"/>
-              <w:rPr>
+                <w:strike w:val="1"/>
                 <w:sz w:val="20"/>
                 <w:szCs w:val="20"/>
               </w:rPr>
@@ -968,6 +1049,47 @@
             <w:proofErr w:type="spellStart"/>
             <w:r>
               <w:rPr>
+                <w:strike w:val="1"/>
+                <w:sz w:val="20"/>
+                <w:szCs w:val="20"/>
+              </w:rPr>
+              <w:t>robotID</w:t>
+            </w:r>
+            <w:proofErr w:type="spellEnd"/>
+            <w:r>
+              <w:rPr>
+                <w:strike w:val="1"/>
+                <w:sz w:val="20"/>
+                <w:szCs w:val="20"/>
+              </w:rPr>
+              <w:t>,</w:t>
+            </w:r>
+          </w:p>
+          <w:p>
+            <w:pPr>
+              <w:pStyle w:val="Normal"/>
+              <w:jc w:val="both"/>
+              <w:rPr>
+                <w:strike w:val="1"/>
+                <w:sz w:val="20"/>
+                <w:szCs w:val="20"/>
+              </w:rPr>
+            </w:pPr>
+          </w:p>
+          <w:p>
+            <w:pPr>
+              <w:pStyle w:val="Normal"/>
+              <w:jc w:val="both"/>
+              <w:rPr>
+                <w:strike w:val="1"/>
+                <w:sz w:val="20"/>
+                <w:szCs w:val="20"/>
+              </w:rPr>
+            </w:pPr>
+            <w:proofErr w:type="spellStart"/>
+            <w:r>
+              <w:rPr>
+                <w:strike w:val="1"/>
                 <w:sz w:val="20"/>
                 <w:szCs w:val="20"/>
               </w:rPr>
@@ -976,6 +1098,7 @@
             <w:proofErr w:type="spellEnd"/>
             <w:r>
               <w:rPr>
+                <w:strike w:val="1"/>
                 <w:sz w:val="20"/>
                 <w:szCs w:val="20"/>
               </w:rPr>
@@ -985,6 +1108,7 @@
               <w:rPr>
                 <w:i w:val="1"/>
                 <w:iCs w:val="1"/>
+                <w:strike w:val="1"/>
                 <w:sz w:val="18"/>
                 <w:szCs w:val="18"/>
               </w:rPr>
@@ -995,6 +1119,7 @@
               <w:rPr>
                 <w:i w:val="1"/>
                 <w:iCs w:val="1"/>
+                <w:strike w:val="1"/>
                 <w:sz w:val="18"/>
                 <w:szCs w:val="18"/>
               </w:rPr>
@@ -1005,6 +1130,7 @@
               <w:rPr>
                 <w:i w:val="1"/>
                 <w:iCs w:val="1"/>
+                <w:strike w:val="1"/>
                 <w:sz w:val="18"/>
                 <w:szCs w:val="18"/>
               </w:rPr>
@@ -1025,14 +1151,16 @@
               <w:rPr>
                 <w:b w:val="1"/>
                 <w:bCs w:val="1"/>
-                <w:sz w:val="20"/>
-                <w:szCs w:val="20"/>
-              </w:rPr>
-            </w:pPr>
-            <w:r>
-              <w:rPr>
-                <w:b w:val="1"/>
-                <w:bCs w:val="1"/>
+                <w:strike w:val="1"/>
+                <w:sz w:val="20"/>
+                <w:szCs w:val="20"/>
+              </w:rPr>
+            </w:pPr>
+            <w:r>
+              <w:rPr>
+                <w:b w:val="1"/>
+                <w:bCs w:val="1"/>
+                <w:strike w:val="1"/>
                 <w:sz w:val="20"/>
                 <w:szCs w:val="20"/>
               </w:rPr>
@@ -1050,12 +1178,14 @@
               <w:pStyle w:val="Normal"/>
               <w:jc w:val="both"/>
               <w:rPr>
-                <w:sz w:val="20"/>
-                <w:szCs w:val="20"/>
-              </w:rPr>
-            </w:pPr>
-            <w:r>
-              <w:rPr>
+                <w:strike w:val="1"/>
+                <w:sz w:val="20"/>
+                <w:szCs w:val="20"/>
+              </w:rPr>
+            </w:pPr>
+            <w:r>
+              <w:rPr>
+                <w:strike w:val="1"/>
                 <w:sz w:val="20"/>
                 <w:szCs w:val="20"/>
               </w:rPr>
@@ -1063,6 +1193,7 @@
             </w:r>
             <w:r>
               <w:rPr>
+                <w:strike w:val="1"/>
                 <w:sz w:val="20"/>
                 <w:szCs w:val="20"/>
               </w:rPr>
@@ -1070,6 +1201,7 @@
             </w:r>
             <w:r>
               <w:rPr>
+                <w:strike w:val="1"/>
                 <w:sz w:val="20"/>
                 <w:szCs w:val="20"/>
               </w:rPr>
@@ -1077,6 +1209,7 @@
             </w:r>
             <w:r>
               <w:rPr>
+                <w:strike w:val="1"/>
                 <w:sz w:val="20"/>
                 <w:szCs w:val="20"/>
               </w:rPr>
@@ -1084,6 +1217,7 @@
             </w:r>
             <w:r>
               <w:rPr>
+                <w:strike w:val="1"/>
                 <w:sz w:val="20"/>
                 <w:szCs w:val="20"/>
               </w:rPr>
@@ -1091,6 +1225,7 @@
             </w:r>
             <w:r>
               <w:rPr>
+                <w:strike w:val="1"/>
                 <w:sz w:val="20"/>
                 <w:szCs w:val="20"/>
               </w:rPr>
@@ -1098,6 +1233,7 @@
             </w:r>
             <w:r>
               <w:rPr>
+                <w:strike w:val="1"/>
                 <w:sz w:val="20"/>
                 <w:szCs w:val="20"/>
               </w:rPr>
@@ -1105,6 +1241,7 @@
             </w:r>
             <w:r>
               <w:rPr>
+                <w:strike w:val="1"/>
                 <w:sz w:val="20"/>
                 <w:szCs w:val="20"/>
               </w:rPr>
@@ -1112,6 +1249,7 @@
             </w:r>
             <w:r>
               <w:rPr>
+                <w:strike w:val="1"/>
                 <w:sz w:val="20"/>
                 <w:szCs w:val="20"/>
               </w:rPr>
@@ -1119,6 +1257,7 @@
             </w:r>
             <w:r>
               <w:rPr>
+                <w:strike w:val="1"/>
                 <w:sz w:val="20"/>
                 <w:szCs w:val="20"/>
               </w:rPr>
@@ -1126,6 +1265,7 @@
             </w:r>
             <w:r>
               <w:rPr>
+                <w:strike w:val="1"/>
                 <w:sz w:val="20"/>
                 <w:szCs w:val="20"/>
               </w:rPr>
@@ -1133,6 +1273,7 @@
             </w:r>
             <w:r>
               <w:rPr>
+                <w:strike w:val="1"/>
                 <w:sz w:val="20"/>
                 <w:szCs w:val="20"/>
               </w:rPr>
@@ -1140,6 +1281,7 @@
             </w:r>
             <w:r>
               <w:rPr>
+                <w:strike w:val="1"/>
                 <w:sz w:val="20"/>
                 <w:szCs w:val="20"/>
               </w:rPr>
@@ -1147,6 +1289,7 @@
             </w:r>
             <w:r>
               <w:rPr>
+                <w:strike w:val="1"/>
                 <w:sz w:val="20"/>
                 <w:szCs w:val="20"/>
               </w:rPr>
@@ -1154,6 +1297,7 @@
             </w:r>
             <w:r>
               <w:rPr>
+                <w:strike w:val="1"/>
                 <w:sz w:val="20"/>
                 <w:szCs w:val="20"/>
               </w:rPr>
@@ -1161,6 +1305,7 @@
             </w:r>
             <w:r>
               <w:rPr>
+                <w:strike w:val="1"/>
                 <w:sz w:val="20"/>
                 <w:szCs w:val="20"/>
               </w:rPr>
@@ -1168,6 +1313,7 @@
             </w:r>
             <w:r>
               <w:rPr>
+                <w:strike w:val="1"/>
                 <w:sz w:val="20"/>
                 <w:szCs w:val="20"/>
               </w:rPr>
@@ -1175,6 +1321,7 @@
             </w:r>
             <w:r>
               <w:rPr>
+                <w:strike w:val="1"/>
                 <w:sz w:val="20"/>
                 <w:szCs w:val="20"/>
               </w:rPr>
@@ -1182,6 +1329,7 @@
             </w:r>
             <w:r>
               <w:rPr>
+                <w:strike w:val="1"/>
                 <w:sz w:val="20"/>
                 <w:szCs w:val="20"/>
               </w:rPr>
@@ -1189,6 +1337,7 @@
             </w:r>
             <w:r>
               <w:rPr>
+                <w:strike w:val="1"/>
                 <w:sz w:val="20"/>
                 <w:szCs w:val="20"/>
               </w:rPr>
@@ -1196,6 +1345,7 @@
             </w:r>
             <w:r>
               <w:rPr>
+                <w:strike w:val="1"/>
                 <w:sz w:val="20"/>
                 <w:szCs w:val="20"/>
               </w:rPr>
@@ -1203,6 +1353,7 @@
             </w:r>
             <w:r>
               <w:rPr>
+                <w:strike w:val="1"/>
                 <w:sz w:val="20"/>
                 <w:szCs w:val="20"/>
               </w:rPr>
@@ -1210,6 +1361,7 @@
             </w:r>
             <w:r>
               <w:rPr>
+                <w:strike w:val="1"/>
                 <w:sz w:val="20"/>
                 <w:szCs w:val="20"/>
               </w:rPr>
@@ -1217,6 +1369,7 @@
             </w:r>
             <w:r>
               <w:rPr>
+                <w:strike w:val="1"/>
                 <w:sz w:val="20"/>
                 <w:szCs w:val="20"/>
               </w:rPr>
@@ -1224,6 +1377,7 @@
             </w:r>
             <w:r>
               <w:rPr>
+                <w:strike w:val="1"/>
                 <w:sz w:val="20"/>
                 <w:szCs w:val="20"/>
               </w:rPr>
@@ -1231,6 +1385,7 @@
             </w:r>
             <w:r>
               <w:rPr>
+                <w:strike w:val="1"/>
                 <w:sz w:val="20"/>
                 <w:szCs w:val="20"/>
               </w:rPr>
@@ -1242,22 +1397,25 @@
               <w:pStyle w:val="Normal"/>
               <w:jc w:val="both"/>
               <w:rPr>
-                <w:sz w:val="20"/>
-                <w:szCs w:val="20"/>
-              </w:rPr>
-            </w:pPr>
-          </w:p>
-          <w:p>
-            <w:pPr>
-              <w:pStyle w:val="Normal"/>
-              <w:jc w:val="both"/>
-              <w:rPr>
-                <w:sz w:val="20"/>
-                <w:szCs w:val="20"/>
-              </w:rPr>
-            </w:pPr>
-            <w:r>
-              <w:rPr>
+                <w:strike w:val="1"/>
+                <w:sz w:val="20"/>
+                <w:szCs w:val="20"/>
+              </w:rPr>
+            </w:pPr>
+          </w:p>
+          <w:p>
+            <w:pPr>
+              <w:pStyle w:val="Normal"/>
+              <w:jc w:val="both"/>
+              <w:rPr>
+                <w:strike w:val="1"/>
+                <w:sz w:val="20"/>
+                <w:szCs w:val="20"/>
+              </w:rPr>
+            </w:pPr>
+            <w:r>
+              <w:rPr>
+                <w:strike w:val="1"/>
                 <w:sz w:val="20"/>
                 <w:szCs w:val="20"/>
               </w:rPr>
@@ -1265,6 +1423,7 @@
             </w:r>
             <w:r>
               <w:rPr>
+                <w:strike w:val="1"/>
                 <w:sz w:val="20"/>
                 <w:szCs w:val="20"/>
               </w:rPr>
@@ -1272,6 +1431,7 @@
             </w:r>
             <w:r>
               <w:rPr>
+                <w:strike w:val="1"/>
                 <w:sz w:val="20"/>
                 <w:szCs w:val="20"/>
               </w:rPr>
@@ -1284,6 +1444,784 @@
               </w:rPr>
               <w:t xml:space="preserve"> </w:t>
             </w:r>
+          </w:p>
+        </w:tc>
+      </w:tr>
+      <w:tr>
+        <w:tc>
+          <w:tcPr>
+            <w:tcW w:w="1725" w:type="dxa"/>
+            <w:shd w:val="clear" w:color="auto" w:fill="FFF2CC" w:themeFill="accent4" w:themeFillTint="33"/>
+            <w:tcMar/>
+          </w:tcPr>
+          <w:p>
+            <w:pPr>
+              <w:spacing w:line="259" w:lineRule="auto"/>
+              <w:jc w:val="both"/>
+              <w:rPr>
+                <w:rFonts w:ascii="Calibri" w:hAnsi="Calibri" w:eastAsia="Calibri" w:cs="Calibri"/>
+                <w:b w:val="0"/>
+                <w:bCs w:val="0"/>
+                <w:i w:val="0"/>
+                <w:iCs w:val="0"/>
+                <w:noProof w:val="0"/>
+                <w:color w:val="000000" w:themeColor="text1" w:themeTint="FF" w:themeShade="FF"/>
+                <w:sz w:val="20"/>
+                <w:szCs w:val="20"/>
+                <w:highlight w:val="yellow"/>
+                <w:lang w:val="en-GB"/>
+              </w:rPr>
+            </w:pPr>
+            <w:proofErr w:type="spellStart"/>
+            <w:r>
+              <w:rPr>
+                <w:rFonts w:ascii="Calibri" w:hAnsi="Calibri" w:eastAsia="Calibri" w:cs="Calibri"/>
+                <w:b w:val="1"/>
+                <w:bCs w:val="1"/>
+                <w:i w:val="0"/>
+                <w:iCs w:val="0"/>
+                <w:noProof w:val="0"/>
+                <w:color w:val="000000" w:themeColor="text1" w:themeTint="FF" w:themeShade="FF"/>
+                <w:sz w:val="20"/>
+                <w:szCs w:val="20"/>
+                <w:highlight w:val="yellow"/>
+                <w:lang w:val="en-GB"/>
+              </w:rPr>
+              <w:t>RobotReadyBroadcast</w:t>
+            </w:r>
+            <w:proofErr w:type="spellEnd"/>
+          </w:p>
+          <w:p>
+            <w:pPr>
+              <w:pStyle w:val="Normal"/>
+              <w:jc w:val="both"/>
+              <w:rPr>
+                <w:b w:val="1"/>
+                <w:bCs w:val="1"/>
+                <w:sz w:val="20"/>
+                <w:szCs w:val="20"/>
+              </w:rPr>
+            </w:pPr>
+          </w:p>
+        </w:tc>
+        <w:tc>
+          <w:tcPr>
+            <w:tcW w:w="1545" w:type="dxa"/>
+            <w:tcMar/>
+          </w:tcPr>
+          <w:p>
+            <w:pPr>
+              <w:spacing w:line="259" w:lineRule="auto"/>
+              <w:jc w:val="both"/>
+              <w:rPr>
+                <w:rFonts w:ascii="Calibri" w:hAnsi="Calibri" w:eastAsia="Calibri" w:cs="Calibri"/>
+                <w:b w:val="0"/>
+                <w:bCs w:val="0"/>
+                <w:i w:val="0"/>
+                <w:iCs w:val="0"/>
+                <w:noProof w:val="0"/>
+                <w:color w:val="000000" w:themeColor="text1" w:themeTint="FF" w:themeShade="FF"/>
+                <w:sz w:val="18"/>
+                <w:szCs w:val="18"/>
+                <w:lang w:val="en-GB"/>
+              </w:rPr>
+            </w:pPr>
+            <w:r>
+              <w:rPr>
+                <w:rFonts w:ascii="Calibri" w:hAnsi="Calibri" w:eastAsia="Calibri" w:cs="Calibri"/>
+                <w:b w:val="0"/>
+                <w:bCs w:val="0"/>
+                <w:i w:val="0"/>
+                <w:iCs w:val="0"/>
+                <w:noProof w:val="0"/>
+                <w:color w:val="000000" w:themeColor="text1" w:themeTint="FF" w:themeShade="FF"/>
+                <w:sz w:val="18"/>
+                <w:szCs w:val="18"/>
+                <w:lang w:val="en-GB"/>
+              </w:rPr>
+              <w:t>ROS Edge Node automatically report its availability to robot behavior after it has  connected to robot</w:t>
+            </w:r>
+          </w:p>
+          <w:p>
+            <w:pPr>
+              <w:pStyle w:val="Normal"/>
+              <w:jc w:val="both"/>
+              <w:rPr>
+                <w:sz w:val="18"/>
+                <w:szCs w:val="18"/>
+              </w:rPr>
+            </w:pPr>
+          </w:p>
+        </w:tc>
+        <w:tc>
+          <w:tcPr>
+            <w:tcW w:w="1935" w:type="dxa"/>
+            <w:tcMar/>
+          </w:tcPr>
+          <w:p>
+            <w:pPr>
+              <w:spacing w:line="259" w:lineRule="auto"/>
+              <w:jc w:val="both"/>
+              <w:rPr>
+                <w:rFonts w:ascii="Calibri" w:hAnsi="Calibri" w:eastAsia="Calibri" w:cs="Calibri"/>
+                <w:b w:val="0"/>
+                <w:bCs w:val="0"/>
+                <w:i w:val="0"/>
+                <w:iCs w:val="0"/>
+                <w:noProof w:val="0"/>
+                <w:color w:val="000000" w:themeColor="text1" w:themeTint="FF" w:themeShade="FF"/>
+                <w:sz w:val="20"/>
+                <w:szCs w:val="20"/>
+                <w:lang w:val="en-GB"/>
+              </w:rPr>
+            </w:pPr>
+            <w:r>
+              <w:rPr>
+                <w:rFonts w:ascii="Calibri" w:hAnsi="Calibri" w:eastAsia="Calibri" w:cs="Calibri"/>
+                <w:b w:val="0"/>
+                <w:bCs w:val="0"/>
+                <w:i w:val="0"/>
+                <w:iCs w:val="0"/>
+                <w:noProof w:val="0"/>
+                <w:color w:val="000000" w:themeColor="text1" w:themeTint="FF" w:themeShade="FF"/>
+                <w:sz w:val="20"/>
+                <w:szCs w:val="20"/>
+                <w:lang w:val="en-GB"/>
+              </w:rPr>
+              <w:t>RobotID,</w:t>
+            </w:r>
+          </w:p>
+          <w:p>
+            <w:pPr>
+              <w:spacing w:line="259" w:lineRule="auto"/>
+              <w:jc w:val="both"/>
+              <w:rPr>
+                <w:rFonts w:ascii="Calibri" w:hAnsi="Calibri" w:eastAsia="Calibri" w:cs="Calibri"/>
+                <w:b w:val="0"/>
+                <w:bCs w:val="0"/>
+                <w:i w:val="0"/>
+                <w:iCs w:val="0"/>
+                <w:noProof w:val="0"/>
+                <w:color w:val="000000" w:themeColor="text1" w:themeTint="FF" w:themeShade="FF"/>
+                <w:sz w:val="20"/>
+                <w:szCs w:val="20"/>
+                <w:lang w:val="en-GB"/>
+              </w:rPr>
+            </w:pPr>
+          </w:p>
+          <w:p>
+            <w:pPr>
+              <w:spacing w:line="259" w:lineRule="auto"/>
+              <w:jc w:val="both"/>
+              <w:rPr>
+                <w:rFonts w:ascii="Calibri" w:hAnsi="Calibri" w:eastAsia="Calibri" w:cs="Calibri"/>
+                <w:b w:val="0"/>
+                <w:bCs w:val="0"/>
+                <w:i w:val="0"/>
+                <w:iCs w:val="0"/>
+                <w:noProof w:val="0"/>
+                <w:color w:val="000000" w:themeColor="text1" w:themeTint="FF" w:themeShade="FF"/>
+                <w:sz w:val="20"/>
+                <w:szCs w:val="20"/>
+                <w:lang w:val="en-GB"/>
+              </w:rPr>
+            </w:pPr>
+            <w:r>
+              <w:rPr>
+                <w:rFonts w:ascii="Calibri" w:hAnsi="Calibri" w:eastAsia="Calibri" w:cs="Calibri"/>
+                <w:b w:val="0"/>
+                <w:bCs w:val="0"/>
+                <w:i w:val="0"/>
+                <w:iCs w:val="0"/>
+                <w:noProof w:val="0"/>
+                <w:color w:val="000000" w:themeColor="text1" w:themeTint="FF" w:themeShade="FF"/>
+                <w:sz w:val="20"/>
+                <w:szCs w:val="20"/>
+                <w:lang w:val="en-GB"/>
+              </w:rPr>
+              <w:t>RobotIP,</w:t>
+            </w:r>
+          </w:p>
+          <w:p>
+            <w:pPr>
+              <w:spacing w:line="259" w:lineRule="auto"/>
+              <w:jc w:val="both"/>
+              <w:rPr>
+                <w:rFonts w:ascii="Calibri" w:hAnsi="Calibri" w:eastAsia="Calibri" w:cs="Calibri"/>
+                <w:b w:val="0"/>
+                <w:bCs w:val="0"/>
+                <w:i w:val="0"/>
+                <w:iCs w:val="0"/>
+                <w:noProof w:val="0"/>
+                <w:color w:val="000000" w:themeColor="text1" w:themeTint="FF" w:themeShade="FF"/>
+                <w:sz w:val="20"/>
+                <w:szCs w:val="20"/>
+                <w:lang w:val="en-GB"/>
+              </w:rPr>
+            </w:pPr>
+          </w:p>
+          <w:p>
+            <w:pPr>
+              <w:spacing w:line="259" w:lineRule="auto"/>
+              <w:jc w:val="both"/>
+              <w:rPr>
+                <w:rFonts w:ascii="Calibri" w:hAnsi="Calibri" w:eastAsia="Calibri" w:cs="Calibri"/>
+                <w:b w:val="0"/>
+                <w:bCs w:val="0"/>
+                <w:i w:val="0"/>
+                <w:iCs w:val="0"/>
+                <w:noProof w:val="0"/>
+                <w:color w:val="000000" w:themeColor="text1" w:themeTint="FF" w:themeShade="FF"/>
+                <w:sz w:val="20"/>
+                <w:szCs w:val="20"/>
+                <w:lang w:val="en-GB"/>
+              </w:rPr>
+            </w:pPr>
+            <w:proofErr w:type="spellStart"/>
+            <w:r>
+              <w:rPr>
+                <w:rFonts w:ascii="Calibri" w:hAnsi="Calibri" w:eastAsia="Calibri" w:cs="Calibri"/>
+                <w:b w:val="0"/>
+                <w:bCs w:val="0"/>
+                <w:i w:val="0"/>
+                <w:iCs w:val="0"/>
+                <w:noProof w:val="0"/>
+                <w:color w:val="000000" w:themeColor="text1" w:themeTint="FF" w:themeShade="FF"/>
+                <w:sz w:val="20"/>
+                <w:szCs w:val="20"/>
+                <w:lang w:val="en-GB"/>
+              </w:rPr>
+              <w:t>IsReady</w:t>
+            </w:r>
+            <w:proofErr w:type="spellEnd"/>
+            <w:r>
+              <w:rPr>
+                <w:rFonts w:ascii="Calibri" w:hAnsi="Calibri" w:eastAsia="Calibri" w:cs="Calibri"/>
+                <w:b w:val="0"/>
+                <w:bCs w:val="0"/>
+                <w:i w:val="0"/>
+                <w:iCs w:val="0"/>
+                <w:noProof w:val="0"/>
+                <w:color w:val="000000" w:themeColor="text1" w:themeTint="FF" w:themeShade="FF"/>
+                <w:sz w:val="20"/>
+                <w:szCs w:val="20"/>
+                <w:lang w:val="en-GB"/>
+              </w:rPr>
+              <w:t xml:space="preserve"> (boolean, default is true)</w:t>
+            </w:r>
+          </w:p>
+          <w:p>
+            <w:pPr>
+              <w:pStyle w:val="Normal"/>
+              <w:jc w:val="both"/>
+              <w:rPr>
+                <w:sz w:val="20"/>
+                <w:szCs w:val="20"/>
+              </w:rPr>
+            </w:pPr>
+          </w:p>
+        </w:tc>
+        <w:tc>
+          <w:tcPr>
+            <w:tcW w:w="2163" w:type="dxa"/>
+            <w:shd w:val="clear" w:color="auto" w:fill="E7E6E6" w:themeFill="background2"/>
+            <w:tcMar/>
+          </w:tcPr>
+          <w:p>
+            <w:pPr>
+              <w:pStyle w:val="Normal"/>
+              <w:jc w:val="both"/>
+              <w:rPr>
+                <w:b w:val="1"/>
+                <w:bCs w:val="1"/>
+                <w:sz w:val="20"/>
+                <w:szCs w:val="20"/>
+              </w:rPr>
+            </w:pPr>
+          </w:p>
+        </w:tc>
+        <w:tc>
+          <w:tcPr>
+            <w:tcW w:w="3215" w:type="dxa"/>
+            <w:tcMar/>
+          </w:tcPr>
+          <w:p>
+            <w:pPr>
+              <w:spacing w:line="259" w:lineRule="auto"/>
+              <w:jc w:val="both"/>
+              <w:rPr>
+                <w:rFonts w:ascii="Calibri" w:hAnsi="Calibri" w:eastAsia="Calibri" w:cs="Calibri"/>
+                <w:b w:val="0"/>
+                <w:bCs w:val="0"/>
+                <w:i w:val="0"/>
+                <w:iCs w:val="0"/>
+                <w:noProof w:val="0"/>
+                <w:color w:val="000000" w:themeColor="text1" w:themeTint="FF" w:themeShade="FF"/>
+                <w:sz w:val="20"/>
+                <w:szCs w:val="20"/>
+                <w:lang w:val="en-GB"/>
+              </w:rPr>
+            </w:pPr>
+            <w:r>
+              <w:rPr>
+                <w:rFonts w:ascii="Calibri" w:hAnsi="Calibri" w:eastAsia="Calibri" w:cs="Calibri"/>
+                <w:b w:val="0"/>
+                <w:bCs w:val="0"/>
+                <w:i w:val="0"/>
+                <w:iCs w:val="0"/>
+                <w:noProof w:val="0"/>
+                <w:color w:val="000000" w:themeColor="text1" w:themeTint="FF" w:themeShade="FF"/>
+                <w:sz w:val="20"/>
+                <w:szCs w:val="20"/>
+                <w:lang w:val="en-GB"/>
+              </w:rPr>
+              <w:t xml:space="preserve">After receiving this event, Robot Behaviour can config its </w:t>
+            </w:r>
+            <w:proofErr w:type="spellStart"/>
+            <w:r>
+              <w:rPr>
+                <w:rFonts w:ascii="Calibri" w:hAnsi="Calibri" w:eastAsia="Calibri" w:cs="Calibri"/>
+                <w:b w:val="0"/>
+                <w:bCs w:val="0"/>
+                <w:i w:val="0"/>
+                <w:iCs w:val="0"/>
+                <w:noProof w:val="0"/>
+                <w:color w:val="000000" w:themeColor="text1" w:themeTint="FF" w:themeShade="FF"/>
+                <w:sz w:val="20"/>
+                <w:szCs w:val="20"/>
+                <w:lang w:val="en-GB"/>
+              </w:rPr>
+              <w:t>robotID</w:t>
+            </w:r>
+            <w:proofErr w:type="spellEnd"/>
+            <w:r>
+              <w:rPr>
+                <w:rFonts w:ascii="Calibri" w:hAnsi="Calibri" w:eastAsia="Calibri" w:cs="Calibri"/>
+                <w:b w:val="0"/>
+                <w:bCs w:val="0"/>
+                <w:i w:val="0"/>
+                <w:iCs w:val="0"/>
+                <w:noProof w:val="0"/>
+                <w:color w:val="000000" w:themeColor="text1" w:themeTint="FF" w:themeShade="FF"/>
+                <w:sz w:val="20"/>
+                <w:szCs w:val="20"/>
+                <w:lang w:val="en-GB"/>
+              </w:rPr>
+              <w:t xml:space="preserve"> and its filter of smart </w:t>
+            </w:r>
+            <w:proofErr w:type="spellStart"/>
+            <w:r>
+              <w:rPr>
+                <w:rFonts w:ascii="Calibri" w:hAnsi="Calibri" w:eastAsia="Calibri" w:cs="Calibri"/>
+                <w:b w:val="0"/>
+                <w:bCs w:val="0"/>
+                <w:i w:val="0"/>
+                <w:iCs w:val="0"/>
+                <w:noProof w:val="0"/>
+                <w:color w:val="000000" w:themeColor="text1" w:themeTint="FF" w:themeShade="FF"/>
+                <w:sz w:val="20"/>
+                <w:szCs w:val="20"/>
+                <w:lang w:val="en-GB"/>
+              </w:rPr>
+              <w:t>beahvior</w:t>
+            </w:r>
+            <w:proofErr w:type="spellEnd"/>
+            <w:r>
+              <w:rPr>
+                <w:rFonts w:ascii="Calibri" w:hAnsi="Calibri" w:eastAsia="Calibri" w:cs="Calibri"/>
+                <w:b w:val="0"/>
+                <w:bCs w:val="0"/>
+                <w:i w:val="0"/>
+                <w:iCs w:val="0"/>
+                <w:noProof w:val="0"/>
+                <w:color w:val="000000" w:themeColor="text1" w:themeTint="FF" w:themeShade="FF"/>
+                <w:sz w:val="20"/>
+                <w:szCs w:val="20"/>
+                <w:lang w:val="en-GB"/>
+              </w:rPr>
+              <w:t xml:space="preserve"> to receive the events only with the specific </w:t>
+            </w:r>
+            <w:proofErr w:type="spellStart"/>
+            <w:r>
+              <w:rPr>
+                <w:rFonts w:ascii="Calibri" w:hAnsi="Calibri" w:eastAsia="Calibri" w:cs="Calibri"/>
+                <w:b w:val="0"/>
+                <w:bCs w:val="0"/>
+                <w:i w:val="0"/>
+                <w:iCs w:val="0"/>
+                <w:noProof w:val="0"/>
+                <w:color w:val="000000" w:themeColor="text1" w:themeTint="FF" w:themeShade="FF"/>
+                <w:sz w:val="20"/>
+                <w:szCs w:val="20"/>
+                <w:lang w:val="en-GB"/>
+              </w:rPr>
+              <w:t>robotID</w:t>
+            </w:r>
+            <w:proofErr w:type="spellEnd"/>
+            <w:r>
+              <w:rPr>
+                <w:rFonts w:ascii="Calibri" w:hAnsi="Calibri" w:eastAsia="Calibri" w:cs="Calibri"/>
+                <w:b w:val="0"/>
+                <w:bCs w:val="0"/>
+                <w:i w:val="0"/>
+                <w:iCs w:val="0"/>
+                <w:noProof w:val="0"/>
+                <w:color w:val="000000" w:themeColor="text1" w:themeTint="FF" w:themeShade="FF"/>
+                <w:sz w:val="20"/>
+                <w:szCs w:val="20"/>
+                <w:lang w:val="en-GB"/>
+              </w:rPr>
+              <w:t>, then start to ask for a new picking point including the picking position for the first iteration.</w:t>
+            </w:r>
+            <w:r>
+              <w:rPr>
+                <w:rFonts w:ascii="Calibri" w:hAnsi="Calibri" w:eastAsia="Calibri" w:cs="Calibri"/>
+                <w:b w:val="0"/>
+                <w:bCs w:val="0"/>
+                <w:i w:val="0"/>
+                <w:iCs w:val="0"/>
+                <w:noProof w:val="0"/>
+                <w:color w:val="000000" w:themeColor="text1" w:themeTint="FF" w:themeShade="FF"/>
+                <w:sz w:val="20"/>
+                <w:szCs w:val="20"/>
+                <w:lang w:val="en-GB"/>
+              </w:rPr>
+              <w:t xml:space="preserve"> </w:t>
+            </w:r>
+          </w:p>
+          <w:p>
+            <w:pPr>
+              <w:pStyle w:val="Normal"/>
+              <w:spacing w:line="259" w:lineRule="auto"/>
+              <w:jc w:val="both"/>
+              <w:rPr>
+                <w:rFonts w:ascii="Calibri" w:hAnsi="Calibri" w:eastAsia="Calibri" w:cs="Calibri"/>
+                <w:b w:val="0"/>
+                <w:bCs w:val="0"/>
+                <w:i w:val="0"/>
+                <w:iCs w:val="0"/>
+                <w:noProof w:val="0"/>
+                <w:color w:val="000000" w:themeColor="text1" w:themeTint="FF" w:themeShade="FF"/>
+                <w:sz w:val="20"/>
+                <w:szCs w:val="20"/>
+                <w:lang w:val="en-GB"/>
+              </w:rPr>
+            </w:pPr>
+          </w:p>
+          <w:p>
+            <w:pPr>
+              <w:pStyle w:val="Normal"/>
+              <w:spacing w:line="259" w:lineRule="auto"/>
+              <w:jc w:val="both"/>
+              <w:rPr>
+                <w:rFonts w:ascii="Calibri" w:hAnsi="Calibri" w:eastAsia="Calibri" w:cs="Calibri"/>
+                <w:b w:val="0"/>
+                <w:bCs w:val="0"/>
+                <w:i w:val="0"/>
+                <w:iCs w:val="0"/>
+                <w:noProof w:val="0"/>
+                <w:color w:val="000000" w:themeColor="text1" w:themeTint="FF" w:themeShade="FF"/>
+                <w:sz w:val="20"/>
+                <w:szCs w:val="20"/>
+                <w:lang w:val="en-GB"/>
+              </w:rPr>
+            </w:pPr>
+            <w:r>
+              <w:rPr>
+                <w:rFonts w:ascii="Calibri" w:hAnsi="Calibri" w:eastAsia="Calibri" w:cs="Calibri"/>
+                <w:b w:val="0"/>
+                <w:bCs w:val="0"/>
+                <w:i w:val="0"/>
+                <w:iCs w:val="0"/>
+                <w:noProof w:val="0"/>
+                <w:color w:val="000000" w:themeColor="text1" w:themeTint="FF" w:themeShade="FF"/>
+                <w:sz w:val="20"/>
+                <w:szCs w:val="20"/>
+                <w:lang w:val="en-GB"/>
+              </w:rPr>
+              <w:t xml:space="preserve">The </w:t>
+            </w:r>
+            <w:r>
+              <w:rPr>
+                <w:rFonts w:ascii="Calibri" w:hAnsi="Calibri" w:eastAsia="Calibri" w:cs="Calibri"/>
+                <w:b w:val="1"/>
+                <w:bCs w:val="1"/>
+                <w:i w:val="0"/>
+                <w:iCs w:val="0"/>
+                <w:noProof w:val="0"/>
+                <w:color w:val="000000" w:themeColor="text1" w:themeTint="FF" w:themeShade="FF"/>
+                <w:sz w:val="20"/>
+                <w:szCs w:val="20"/>
+                <w:lang w:val="en-GB"/>
+              </w:rPr>
+              <w:t>‘</w:t>
+            </w:r>
+            <w:proofErr w:type="spellStart"/>
+            <w:r>
+              <w:rPr>
+                <w:rFonts w:ascii="Calibri" w:hAnsi="Calibri" w:eastAsia="Calibri" w:cs="Calibri"/>
+                <w:b w:val="1"/>
+                <w:bCs w:val="1"/>
+                <w:i w:val="0"/>
+                <w:iCs w:val="0"/>
+                <w:noProof w:val="0"/>
+                <w:color w:val="000000" w:themeColor="text1" w:themeTint="FF" w:themeShade="FF"/>
+                <w:sz w:val="20"/>
+                <w:szCs w:val="20"/>
+                <w:lang w:val="en-GB"/>
+              </w:rPr>
+              <w:t>isReady</w:t>
+            </w:r>
+            <w:proofErr w:type="spellEnd"/>
+            <w:r>
+              <w:rPr>
+                <w:rFonts w:ascii="Calibri" w:hAnsi="Calibri" w:eastAsia="Calibri" w:cs="Calibri"/>
+                <w:b w:val="1"/>
+                <w:bCs w:val="1"/>
+                <w:i w:val="0"/>
+                <w:iCs w:val="0"/>
+                <w:noProof w:val="0"/>
+                <w:color w:val="000000" w:themeColor="text1" w:themeTint="FF" w:themeShade="FF"/>
+                <w:sz w:val="20"/>
+                <w:szCs w:val="20"/>
+                <w:lang w:val="en-GB"/>
+              </w:rPr>
+              <w:t xml:space="preserve">’ </w:t>
+            </w:r>
+            <w:r>
+              <w:rPr>
+                <w:rFonts w:ascii="Calibri" w:hAnsi="Calibri" w:eastAsia="Calibri" w:cs="Calibri"/>
+                <w:b w:val="0"/>
+                <w:bCs w:val="0"/>
+                <w:i w:val="0"/>
+                <w:iCs w:val="0"/>
+                <w:noProof w:val="0"/>
+                <w:color w:val="000000" w:themeColor="text1" w:themeTint="FF" w:themeShade="FF"/>
+                <w:sz w:val="20"/>
+                <w:szCs w:val="20"/>
+                <w:lang w:val="en-GB"/>
+              </w:rPr>
+              <w:t xml:space="preserve">properties could be kept </w:t>
+            </w:r>
+            <w:r>
+              <w:rPr>
+                <w:rFonts w:ascii="Calibri" w:hAnsi="Calibri" w:eastAsia="Calibri" w:cs="Calibri"/>
+                <w:b w:val="0"/>
+                <w:bCs w:val="0"/>
+                <w:i w:val="0"/>
+                <w:iCs w:val="0"/>
+                <w:noProof w:val="0"/>
+                <w:color w:val="000000" w:themeColor="text1" w:themeTint="FF" w:themeShade="FF"/>
+                <w:sz w:val="20"/>
+                <w:szCs w:val="20"/>
+                <w:lang w:val="en-GB"/>
+              </w:rPr>
+              <w:t xml:space="preserve">with default </w:t>
+            </w:r>
+            <w:r>
+              <w:rPr>
+                <w:rFonts w:ascii="Calibri" w:hAnsi="Calibri" w:eastAsia="Calibri" w:cs="Calibri"/>
+                <w:b w:val="1"/>
+                <w:bCs w:val="1"/>
+                <w:i w:val="0"/>
+                <w:iCs w:val="0"/>
+                <w:noProof w:val="0"/>
+                <w:color w:val="000000" w:themeColor="text1" w:themeTint="FF" w:themeShade="FF"/>
+                <w:sz w:val="20"/>
+                <w:szCs w:val="20"/>
+                <w:lang w:val="en-GB"/>
+              </w:rPr>
+              <w:t xml:space="preserve">‘true’ </w:t>
+            </w:r>
+            <w:r>
+              <w:rPr>
+                <w:rFonts w:ascii="Calibri" w:hAnsi="Calibri" w:eastAsia="Calibri" w:cs="Calibri"/>
+                <w:b w:val="0"/>
+                <w:bCs w:val="0"/>
+                <w:i w:val="0"/>
+                <w:iCs w:val="0"/>
+                <w:noProof w:val="0"/>
+                <w:color w:val="000000" w:themeColor="text1" w:themeTint="FF" w:themeShade="FF"/>
+                <w:sz w:val="20"/>
+                <w:szCs w:val="20"/>
+                <w:lang w:val="en-GB"/>
+              </w:rPr>
+              <w:t>value by robot behaviour, when there is a  ‘</w:t>
+            </w:r>
+            <w:proofErr w:type="spellStart"/>
+            <w:r>
+              <w:rPr>
+                <w:b w:val="1"/>
+                <w:bCs w:val="1"/>
+                <w:sz w:val="20"/>
+                <w:szCs w:val="20"/>
+              </w:rPr>
+              <w:t>QueryStateValueReturn</w:t>
+            </w:r>
+            <w:proofErr w:type="spellEnd"/>
+            <w:r>
+              <w:rPr>
+                <w:rFonts w:ascii="Calibri" w:hAnsi="Calibri" w:eastAsia="Calibri" w:cs="Calibri"/>
+                <w:b w:val="0"/>
+                <w:bCs w:val="0"/>
+                <w:i w:val="0"/>
+                <w:iCs w:val="0"/>
+                <w:noProof w:val="0"/>
+                <w:color w:val="000000" w:themeColor="text1" w:themeTint="FF" w:themeShade="FF"/>
+                <w:sz w:val="20"/>
+                <w:szCs w:val="20"/>
+                <w:lang w:val="en-GB"/>
+              </w:rPr>
+              <w:t xml:space="preserve">’ </w:t>
+            </w:r>
+            <w:r>
+              <w:rPr>
+                <w:rFonts w:ascii="Calibri" w:hAnsi="Calibri" w:eastAsia="Calibri" w:cs="Calibri"/>
+                <w:b w:val="0"/>
+                <w:bCs w:val="0"/>
+                <w:i w:val="0"/>
+                <w:iCs w:val="0"/>
+                <w:noProof w:val="0"/>
+                <w:color w:val="000000" w:themeColor="text1" w:themeTint="FF" w:themeShade="FF"/>
+                <w:sz w:val="20"/>
+                <w:szCs w:val="20"/>
+                <w:lang w:val="en-GB"/>
+              </w:rPr>
+              <w:t xml:space="preserve">response from ROS Edge Node </w:t>
+            </w:r>
+            <w:r>
+              <w:rPr>
+                <w:rFonts w:ascii="Calibri" w:hAnsi="Calibri" w:eastAsia="Calibri" w:cs="Calibri"/>
+                <w:b w:val="0"/>
+                <w:bCs w:val="0"/>
+                <w:i w:val="0"/>
+                <w:iCs w:val="0"/>
+                <w:noProof w:val="0"/>
+                <w:color w:val="000000" w:themeColor="text1" w:themeTint="FF" w:themeShade="FF"/>
+                <w:sz w:val="20"/>
+                <w:szCs w:val="20"/>
+                <w:lang w:val="en-GB"/>
+              </w:rPr>
+              <w:t xml:space="preserve">with the  </w:t>
+            </w:r>
+            <w:r>
+              <w:rPr>
+                <w:rFonts w:ascii="Calibri" w:hAnsi="Calibri" w:eastAsia="Calibri" w:cs="Calibri"/>
+                <w:b w:val="1"/>
+                <w:bCs w:val="1"/>
+                <w:i w:val="0"/>
+                <w:iCs w:val="0"/>
+                <w:noProof w:val="0"/>
+                <w:color w:val="000000" w:themeColor="text1" w:themeTint="FF" w:themeShade="FF"/>
+                <w:sz w:val="20"/>
+                <w:szCs w:val="20"/>
+                <w:lang w:val="en-GB"/>
+              </w:rPr>
+              <w:t>‘</w:t>
+            </w:r>
+            <w:proofErr w:type="spellStart"/>
+            <w:r>
+              <w:rPr>
+                <w:rFonts w:ascii="Calibri" w:hAnsi="Calibri" w:eastAsia="Calibri" w:cs="Calibri"/>
+                <w:b w:val="1"/>
+                <w:bCs w:val="1"/>
+                <w:i w:val="0"/>
+                <w:iCs w:val="0"/>
+                <w:noProof w:val="0"/>
+                <w:color w:val="000000" w:themeColor="text1" w:themeTint="FF" w:themeShade="FF"/>
+                <w:sz w:val="20"/>
+                <w:szCs w:val="20"/>
+                <w:lang w:val="en-GB"/>
+              </w:rPr>
+              <w:t>CurrentState</w:t>
+            </w:r>
+            <w:proofErr w:type="spellEnd"/>
+            <w:r>
+              <w:rPr>
+                <w:rFonts w:ascii="Calibri" w:hAnsi="Calibri" w:eastAsia="Calibri" w:cs="Calibri"/>
+                <w:b w:val="1"/>
+                <w:bCs w:val="1"/>
+                <w:i w:val="0"/>
+                <w:iCs w:val="0"/>
+                <w:noProof w:val="0"/>
+                <w:color w:val="000000" w:themeColor="text1" w:themeTint="FF" w:themeShade="FF"/>
+                <w:sz w:val="20"/>
+                <w:szCs w:val="20"/>
+                <w:lang w:val="en-GB"/>
+              </w:rPr>
+              <w:t xml:space="preserve">’ </w:t>
+            </w:r>
+            <w:r>
+              <w:rPr>
+                <w:rFonts w:ascii="Calibri" w:hAnsi="Calibri" w:eastAsia="Calibri" w:cs="Calibri"/>
+                <w:b w:val="0"/>
+                <w:bCs w:val="0"/>
+                <w:i w:val="0"/>
+                <w:iCs w:val="0"/>
+                <w:noProof w:val="0"/>
+                <w:color w:val="000000" w:themeColor="text1" w:themeTint="FF" w:themeShade="FF"/>
+                <w:sz w:val="20"/>
+                <w:szCs w:val="20"/>
+                <w:lang w:val="en-GB"/>
+              </w:rPr>
+              <w:t xml:space="preserve">property equal to </w:t>
+            </w:r>
+            <w:r>
+              <w:rPr>
+                <w:rFonts w:ascii="Calibri" w:hAnsi="Calibri" w:eastAsia="Calibri" w:cs="Calibri"/>
+                <w:b w:val="1"/>
+                <w:bCs w:val="1"/>
+                <w:i w:val="0"/>
+                <w:iCs w:val="0"/>
+                <w:noProof w:val="0"/>
+                <w:color w:val="000000" w:themeColor="text1" w:themeTint="FF" w:themeShade="FF"/>
+                <w:sz w:val="20"/>
+                <w:szCs w:val="20"/>
+                <w:highlight w:val="yellow"/>
+                <w:lang w:val="en-GB"/>
+              </w:rPr>
+              <w:t>‘unknown’</w:t>
+            </w:r>
+            <w:r>
+              <w:rPr>
+                <w:rFonts w:ascii="Calibri" w:hAnsi="Calibri" w:eastAsia="Calibri" w:cs="Calibri"/>
+                <w:b w:val="1"/>
+                <w:bCs w:val="1"/>
+                <w:i w:val="0"/>
+                <w:iCs w:val="0"/>
+                <w:noProof w:val="0"/>
+                <w:color w:val="000000" w:themeColor="text1" w:themeTint="FF" w:themeShade="FF"/>
+                <w:sz w:val="20"/>
+                <w:szCs w:val="20"/>
+                <w:lang w:val="en-GB"/>
+              </w:rPr>
+              <w:t xml:space="preserve">, </w:t>
+            </w:r>
+            <w:r>
+              <w:rPr>
+                <w:rFonts w:ascii="Calibri" w:hAnsi="Calibri" w:eastAsia="Calibri" w:cs="Calibri"/>
+                <w:b w:val="0"/>
+                <w:bCs w:val="0"/>
+                <w:i w:val="0"/>
+                <w:iCs w:val="0"/>
+                <w:noProof w:val="0"/>
+                <w:color w:val="000000" w:themeColor="text1" w:themeTint="FF" w:themeShade="FF"/>
+                <w:sz w:val="20"/>
+                <w:szCs w:val="20"/>
+                <w:lang w:val="en-GB"/>
+              </w:rPr>
+              <w:t>which means something wrong when executing the current action, then robot behaviour could stop.</w:t>
+            </w:r>
+          </w:p>
+          <w:p>
+            <w:pPr>
+              <w:pStyle w:val="Normal"/>
+              <w:jc w:val="both"/>
+              <w:rPr>
+                <w:sz w:val="20"/>
+                <w:szCs w:val="20"/>
+              </w:rPr>
+            </w:pPr>
           </w:p>
         </w:tc>
       </w:tr>
@@ -3717,7 +4655,21 @@
                 <w:sz w:val="20"/>
                 <w:szCs w:val="20"/>
               </w:rPr>
-              <w:t xml:space="preserve">After receiving the five events, ROS Edge Node will command the robot, and </w:t>
+              <w:t xml:space="preserve">After receiving the five </w:t>
+            </w:r>
+            <w:r>
+              <w:rPr>
+                <w:sz w:val="20"/>
+                <w:szCs w:val="20"/>
+              </w:rPr>
+              <w:t xml:space="preserve">action </w:t>
+            </w:r>
+            <w:r>
+              <w:rPr>
+                <w:sz w:val="20"/>
+                <w:szCs w:val="20"/>
+              </w:rPr>
+              <w:t xml:space="preserve">events, ROS Edge Node will command the robot, and </w:t>
             </w:r>
             <w:r>
               <w:rPr>
@@ -3731,7 +4683,7 @@
                 <w:sz w:val="20"/>
                 <w:szCs w:val="20"/>
               </w:rPr>
-              <w:t>command</w:t>
+              <w:t>action</w:t>
             </w:r>
             <w:r>
               <w:rPr>
@@ -3755,14 +4707,22 @@
                 <w:sz w:val="20"/>
                 <w:szCs w:val="20"/>
               </w:rPr>
-              <w:t xml:space="preserve">If it detects the state is changed to the </w:t>
-            </w:r>
-            <w:r>
-              <w:rPr>
-                <w:b w:val="1"/>
-                <w:bCs w:val="1"/>
-                <w:sz w:val="20"/>
-                <w:szCs w:val="20"/>
+              <w:t xml:space="preserve">Once </w:t>
+            </w:r>
+            <w:r>
+              <w:rPr>
+                <w:sz w:val="20"/>
+                <w:szCs w:val="20"/>
+              </w:rPr>
+              <w:t xml:space="preserve">it detects the state is changed to the </w:t>
+            </w:r>
+            <w:r>
+              <w:rPr>
+                <w:b w:val="1"/>
+                <w:bCs w:val="1"/>
+                <w:sz w:val="20"/>
+                <w:szCs w:val="20"/>
+                <w:highlight w:val="yellow"/>
               </w:rPr>
               <w:t>unknown/finished</w:t>
             </w:r>
@@ -6692,6 +7652,7 @@
                 <w:bCs w:val="1"/>
                 <w:sz w:val="20"/>
                 <w:szCs w:val="20"/>
+                <w:highlight w:val="yellow"/>
               </w:rPr>
               <w:t>DockingRequest</w:t>
             </w:r>
@@ -6780,6 +7741,85 @@
               </w:rPr>
               <w:t>pose</w:t>
             </w:r>
+            <w:r>
+              <w:rPr>
+                <w:sz w:val="18"/>
+                <w:szCs w:val="18"/>
+              </w:rPr>
+              <w:t xml:space="preserve"> according to </w:t>
+            </w:r>
+            <w:r>
+              <w:rPr>
+                <w:b w:val="1"/>
+                <w:bCs w:val="1"/>
+                <w:sz w:val="18"/>
+                <w:szCs w:val="18"/>
+              </w:rPr>
+              <w:t>robot I</w:t>
+            </w:r>
+            <w:r>
+              <w:rPr>
+                <w:b w:val="1"/>
+                <w:bCs w:val="1"/>
+                <w:sz w:val="18"/>
+                <w:szCs w:val="18"/>
+              </w:rPr>
+              <w:t>D</w:t>
+            </w:r>
+            <w:r>
+              <w:rPr>
+                <w:sz w:val="18"/>
+                <w:szCs w:val="18"/>
+              </w:rPr>
+              <w:t xml:space="preserve"> </w:t>
+            </w:r>
+            <w:r>
+              <w:rPr>
+                <w:rFonts w:ascii="Calibri" w:hAnsi="Calibri" w:eastAsia="Calibri" w:cs="Calibri"/>
+                <w:b w:val="0"/>
+                <w:bCs w:val="0"/>
+                <w:i w:val="0"/>
+                <w:iCs w:val="0"/>
+                <w:noProof w:val="0"/>
+                <w:color w:val="333333"/>
+                <w:sz w:val="18"/>
+                <w:szCs w:val="18"/>
+                <w:lang w:val="en-GB"/>
+              </w:rPr>
+              <w:t xml:space="preserve">which is the primary key in </w:t>
+            </w:r>
+            <w:proofErr w:type="spellStart"/>
+            <w:r>
+              <w:rPr>
+                <w:rFonts w:ascii="Calibri" w:hAnsi="Calibri" w:eastAsia="Calibri" w:cs="Calibri"/>
+                <w:b w:val="1"/>
+                <w:bCs w:val="1"/>
+                <w:i w:val="0"/>
+                <w:iCs w:val="0"/>
+                <w:noProof w:val="0"/>
+                <w:color w:val="333333"/>
+                <w:sz w:val="18"/>
+                <w:szCs w:val="18"/>
+                <w:lang w:val="en-GB"/>
+              </w:rPr>
+              <w:t>Dock_Point</w:t>
+            </w:r>
+            <w:proofErr w:type="spellEnd"/>
+            <w:r>
+              <w:rPr>
+                <w:rFonts w:ascii="Calibri" w:hAnsi="Calibri" w:eastAsia="Calibri" w:cs="Calibri"/>
+                <w:b w:val="1"/>
+                <w:bCs w:val="1"/>
+                <w:i w:val="0"/>
+                <w:iCs w:val="0"/>
+                <w:noProof w:val="0"/>
+                <w:color w:val="333333"/>
+                <w:sz w:val="18"/>
+                <w:szCs w:val="18"/>
+                <w:lang w:val="en-GB"/>
+              </w:rPr>
+              <w:t xml:space="preserve"> Table</w:t>
+            </w:r>
           </w:p>
         </w:tc>
         <w:tc>
@@ -6795,25 +7835,69 @@
               <w:rPr>
                 <w:sz w:val="20"/>
                 <w:szCs w:val="20"/>
-              </w:rPr>
-            </w:pPr>
-            <w:r>
-              <w:rPr>
-                <w:sz w:val="20"/>
-                <w:szCs w:val="20"/>
-              </w:rPr>
-              <w:t>robotID</w:t>
-            </w:r>
-          </w:p>
-          <w:p>
-            <w:pPr>
-              <w:pStyle w:val="Normal"/>
-              <w:jc w:val="both"/>
-              <w:rPr>
-                <w:sz w:val="20"/>
-                <w:szCs w:val="20"/>
-              </w:rPr>
-            </w:pPr>
+                <w:highlight w:val="yellow"/>
+              </w:rPr>
+            </w:pPr>
+            <w:proofErr w:type="spellStart"/>
+            <w:r>
+              <w:rPr>
+                <w:sz w:val="20"/>
+                <w:szCs w:val="20"/>
+                <w:highlight w:val="yellow"/>
+              </w:rPr>
+              <w:t>r</w:t>
+            </w:r>
+            <w:r>
+              <w:rPr>
+                <w:sz w:val="20"/>
+                <w:szCs w:val="20"/>
+                <w:highlight w:val="yellow"/>
+              </w:rPr>
+              <w:t>obotID</w:t>
+            </w:r>
+            <w:proofErr w:type="spellEnd"/>
+            <w:r>
+              <w:rPr>
+                <w:sz w:val="20"/>
+                <w:szCs w:val="20"/>
+                <w:highlight w:val="yellow"/>
+              </w:rPr>
+              <w:t>,</w:t>
+            </w:r>
+          </w:p>
+          <w:p>
+            <w:pPr>
+              <w:pStyle w:val="Normal"/>
+              <w:ind w:left="0"/>
+              <w:jc w:val="both"/>
+              <w:rPr>
+                <w:sz w:val="20"/>
+                <w:szCs w:val="20"/>
+                <w:highlight w:val="yellow"/>
+              </w:rPr>
+            </w:pPr>
+          </w:p>
+          <w:p>
+            <w:pPr>
+              <w:pStyle w:val="Normal"/>
+              <w:ind w:left="0"/>
+              <w:jc w:val="both"/>
+              <w:rPr>
+                <w:sz w:val="20"/>
+                <w:szCs w:val="20"/>
+                <w:highlight w:val="yellow"/>
+              </w:rPr>
+            </w:pPr>
+            <w:proofErr w:type="spellStart"/>
+            <w:r>
+              <w:rPr>
+                <w:sz w:val="20"/>
+                <w:szCs w:val="20"/>
+                <w:highlight w:val="yellow"/>
+              </w:rPr>
+              <w:t>robotIP</w:t>
+            </w:r>
+            <w:proofErr w:type="spellEnd"/>
           </w:p>
         </w:tc>
         <w:tc>
@@ -6852,6 +7936,101 @@
             <w:tcW w:w="3215" w:type="dxa"/>
             <w:tcMar/>
           </w:tcPr>
+          <w:p>
+            <w:pPr>
+              <w:pStyle w:val="Normal"/>
+              <w:jc w:val="both"/>
+              <w:rPr>
+                <w:sz w:val="20"/>
+                <w:szCs w:val="20"/>
+              </w:rPr>
+            </w:pPr>
+            <w:r>
+              <w:rPr>
+                <w:sz w:val="20"/>
+                <w:szCs w:val="20"/>
+              </w:rPr>
+              <w:t>R</w:t>
+            </w:r>
+            <w:r>
+              <w:rPr>
+                <w:sz w:val="20"/>
+                <w:szCs w:val="20"/>
+              </w:rPr>
+              <w:t>obot behaviour sends robot I</w:t>
+            </w:r>
+            <w:r>
+              <w:rPr>
+                <w:sz w:val="20"/>
+                <w:szCs w:val="20"/>
+              </w:rPr>
+              <w:t>D</w:t>
+            </w:r>
+            <w:r>
+              <w:rPr>
+                <w:sz w:val="20"/>
+                <w:szCs w:val="20"/>
+              </w:rPr>
+              <w:t xml:space="preserve"> and </w:t>
+            </w:r>
+            <w:proofErr w:type="spellStart"/>
+            <w:r>
+              <w:rPr>
+                <w:sz w:val="20"/>
+                <w:szCs w:val="20"/>
+              </w:rPr>
+              <w:t>robotIP</w:t>
+            </w:r>
+            <w:proofErr w:type="spellEnd"/>
+            <w:r>
+              <w:rPr>
+                <w:sz w:val="20"/>
+                <w:szCs w:val="20"/>
+              </w:rPr>
+              <w:t xml:space="preserve"> to warehouse backend to query the docking point</w:t>
+            </w:r>
+            <w:r>
+              <w:rPr>
+                <w:sz w:val="20"/>
+                <w:szCs w:val="20"/>
+              </w:rPr>
+              <w:t xml:space="preserve"> from the </w:t>
+            </w:r>
+            <w:proofErr w:type="spellStart"/>
+            <w:r>
+              <w:rPr>
+                <w:b w:val="1"/>
+                <w:bCs w:val="1"/>
+                <w:sz w:val="20"/>
+                <w:szCs w:val="20"/>
+              </w:rPr>
+              <w:t>Dock_Points</w:t>
+            </w:r>
+            <w:proofErr w:type="spellEnd"/>
+            <w:r>
+              <w:rPr>
+                <w:b w:val="1"/>
+                <w:bCs w:val="1"/>
+                <w:sz w:val="20"/>
+                <w:szCs w:val="20"/>
+              </w:rPr>
+              <w:t xml:space="preserve"> Table</w:t>
+            </w:r>
+            <w:r>
+              <w:rPr>
+                <w:sz w:val="20"/>
+                <w:szCs w:val="20"/>
+              </w:rPr>
+              <w:t>, each robot has a fixed docking point</w:t>
+            </w:r>
+            <w:r>
+              <w:rPr>
+                <w:sz w:val="20"/>
+                <w:szCs w:val="20"/>
+              </w:rPr>
+              <w:t xml:space="preserve"> according to its IP address</w:t>
+            </w:r>
+          </w:p>
           <w:p>
             <w:pPr>
               <w:pStyle w:val="Normal"/>
@@ -6989,6 +8168,7 @@
                 <w:szCs w:val="20"/>
               </w:rPr>
             </w:pPr>
+            <w:proofErr w:type="spellStart"/>
             <w:r>
               <w:rPr>
                 <w:sz w:val="20"/>
@@ -7002,6 +8182,50 @@
                 <w:szCs w:val="20"/>
               </w:rPr>
               <w:t>obotID</w:t>
+            </w:r>
+            <w:proofErr w:type="spellEnd"/>
+            <w:r>
+              <w:rPr>
+                <w:sz w:val="20"/>
+                <w:szCs w:val="20"/>
+              </w:rPr>
+              <w:t>,</w:t>
+            </w:r>
+          </w:p>
+          <w:p>
+            <w:pPr>
+              <w:pStyle w:val="Normal"/>
+              <w:ind w:left="0"/>
+              <w:jc w:val="both"/>
+              <w:rPr>
+                <w:sz w:val="20"/>
+                <w:szCs w:val="20"/>
+              </w:rPr>
+            </w:pPr>
+          </w:p>
+          <w:p>
+            <w:pPr>
+              <w:pStyle w:val="Normal"/>
+              <w:ind w:left="0"/>
+              <w:jc w:val="both"/>
+              <w:rPr>
+                <w:sz w:val="20"/>
+                <w:szCs w:val="20"/>
+              </w:rPr>
+            </w:pPr>
+            <w:r>
+              <w:rPr>
+                <w:sz w:val="20"/>
+                <w:szCs w:val="20"/>
+              </w:rPr>
+              <w:t>hasNewPoint</w:t>
+            </w:r>
+            <w:r>
+              <w:rPr>
+                <w:sz w:val="18"/>
+                <w:szCs w:val="18"/>
+              </w:rPr>
+              <w:t>(boolean)</w:t>
             </w:r>
             <w:r>
               <w:rPr>
@@ -7140,6 +8364,7 @@
               <w:rPr>
                 <w:sz w:val="20"/>
                 <w:szCs w:val="20"/>
+                <w:highlight w:val="yellow"/>
               </w:rPr>
             </w:pPr>
             <w:r>
@@ -7245,7 +8470,7 @@
                 <w:sz w:val="20"/>
                 <w:szCs w:val="20"/>
               </w:rPr>
-              <w:t>a specific</w:t>
+              <w:t>a</w:t>
             </w:r>
             <w:r>
               <w:rPr>
@@ -7378,6 +8603,7 @@
               <w:rPr>
                 <w:sz w:val="20"/>
                 <w:szCs w:val="20"/>
+                <w:highlight w:val="yellow"/>
               </w:rPr>
               <w:t>R</w:t>
             </w:r>
@@ -7385,6 +8611,7 @@
               <w:rPr>
                 <w:sz w:val="20"/>
                 <w:szCs w:val="20"/>
+                <w:highlight w:val="yellow"/>
               </w:rPr>
               <w:t>obot</w:t>
             </w:r>
@@ -7392,6 +8619,7 @@
               <w:rPr>
                 <w:sz w:val="20"/>
                 <w:szCs w:val="20"/>
+                <w:highlight w:val="yellow"/>
               </w:rPr>
               <w:t xml:space="preserve"> will </w:t>
             </w:r>
@@ -7399,6 +8627,7 @@
               <w:rPr>
                 <w:sz w:val="20"/>
                 <w:szCs w:val="20"/>
+                <w:highlight w:val="yellow"/>
               </w:rPr>
               <w:t>stop</w:t>
             </w:r>
@@ -7406,6 +8635,7 @@
               <w:rPr>
                 <w:sz w:val="20"/>
                 <w:szCs w:val="20"/>
+                <w:highlight w:val="yellow"/>
               </w:rPr>
               <w:t xml:space="preserve"> </w:t>
             </w:r>
@@ -7413,6 +8643,7 @@
               <w:rPr>
                 <w:sz w:val="20"/>
                 <w:szCs w:val="20"/>
+                <w:highlight w:val="yellow"/>
               </w:rPr>
               <w:t>here</w:t>
             </w:r>
@@ -7420,6 +8651,75 @@
               <w:rPr>
                 <w:sz w:val="20"/>
                 <w:szCs w:val="20"/>
+                <w:highlight w:val="yellow"/>
+              </w:rPr>
+              <w:t xml:space="preserve">. Robot behaviour will </w:t>
+            </w:r>
+            <w:r>
+              <w:rPr>
+                <w:sz w:val="20"/>
+                <w:szCs w:val="20"/>
+                <w:highlight w:val="yellow"/>
+              </w:rPr>
+              <w:t>send ‘</w:t>
+            </w:r>
+            <w:proofErr w:type="spellStart"/>
+            <w:r>
+              <w:rPr>
+                <w:sz w:val="20"/>
+                <w:szCs w:val="20"/>
+                <w:highlight w:val="yellow"/>
+              </w:rPr>
+              <w:t>CheckMarker</w:t>
+            </w:r>
+            <w:proofErr w:type="spellEnd"/>
+            <w:r>
+              <w:rPr>
+                <w:sz w:val="20"/>
+                <w:szCs w:val="20"/>
+                <w:highlight w:val="yellow"/>
+              </w:rPr>
+              <w:t xml:space="preserve">’ event to </w:t>
+            </w:r>
+            <w:r>
+              <w:rPr>
+                <w:sz w:val="20"/>
+                <w:szCs w:val="20"/>
+                <w:highlight w:val="yellow"/>
+              </w:rPr>
+              <w:t>check the door status</w:t>
+            </w:r>
+            <w:r>
+              <w:rPr>
+                <w:sz w:val="20"/>
+                <w:szCs w:val="20"/>
+                <w:highlight w:val="yellow"/>
+              </w:rPr>
+              <w:t xml:space="preserve">. Then open the door if it’s </w:t>
+            </w:r>
+            <w:proofErr w:type="gramStart"/>
+            <w:r>
+              <w:rPr>
+                <w:sz w:val="20"/>
+                <w:szCs w:val="20"/>
+                <w:highlight w:val="yellow"/>
+              </w:rPr>
+              <w:t>closed, and</w:t>
+            </w:r>
+            <w:proofErr w:type="gramEnd"/>
+            <w:r>
+              <w:rPr>
+                <w:sz w:val="20"/>
+                <w:szCs w:val="20"/>
+                <w:highlight w:val="yellow"/>
+              </w:rPr>
+              <w:t xml:space="preserve"> send</w:t>
+            </w:r>
+            <w:r>
+              <w:rPr>
+                <w:sz w:val="20"/>
+                <w:szCs w:val="20"/>
+                <w:highlight w:val="yellow"/>
               </w:rPr>
               <w:t xml:space="preserve"> </w:t>
             </w:r>
@@ -7427,20 +8727,39 @@
               <w:rPr>
                 <w:sz w:val="20"/>
                 <w:szCs w:val="20"/>
-              </w:rPr>
-              <w:t xml:space="preserve">waiting </w:t>
-            </w:r>
-            <w:r>
-              <w:rPr>
-                <w:sz w:val="20"/>
-                <w:szCs w:val="20"/>
-              </w:rPr>
-              <w:t>for</w:t>
-            </w:r>
-            <w:r>
-              <w:rPr>
-                <w:sz w:val="20"/>
-                <w:szCs w:val="20"/>
+                <w:highlight w:val="yellow"/>
+              </w:rPr>
+              <w:t xml:space="preserve">new </w:t>
+            </w:r>
+            <w:proofErr w:type="spellStart"/>
+            <w:r>
+              <w:rPr>
+                <w:b w:val="1"/>
+                <w:bCs w:val="1"/>
+                <w:sz w:val="20"/>
+                <w:szCs w:val="20"/>
+                <w:highlight w:val="yellow"/>
+              </w:rPr>
+              <w:t>Write</w:t>
+            </w:r>
+            <w:r>
+              <w:rPr>
+                <w:b w:val="1"/>
+                <w:bCs w:val="1"/>
+                <w:sz w:val="20"/>
+                <w:szCs w:val="20"/>
+                <w:highlight w:val="yellow"/>
+              </w:rPr>
+              <w:t>GoTo</w:t>
+            </w:r>
+            <w:proofErr w:type="spellEnd"/>
+            <w:r>
+              <w:rPr>
+                <w:b w:val="1"/>
+                <w:bCs w:val="1"/>
+                <w:sz w:val="20"/>
+                <w:szCs w:val="20"/>
+                <w:highlight w:val="yellow"/>
               </w:rPr>
               <w:t xml:space="preserve"> </w:t>
             </w:r>
@@ -7448,70 +8767,7 @@
               <w:rPr>
                 <w:sz w:val="20"/>
                 <w:szCs w:val="20"/>
-              </w:rPr>
-              <w:t>checking</w:t>
-            </w:r>
-            <w:r>
-              <w:rPr>
-                <w:sz w:val="20"/>
-                <w:szCs w:val="20"/>
-              </w:rPr>
-              <w:t xml:space="preserve"> </w:t>
-            </w:r>
-            <w:r>
-              <w:rPr>
-                <w:sz w:val="20"/>
-                <w:szCs w:val="20"/>
-              </w:rPr>
-              <w:t xml:space="preserve">marker </w:t>
-            </w:r>
-            <w:r>
-              <w:rPr>
-                <w:sz w:val="20"/>
-                <w:szCs w:val="20"/>
-              </w:rPr>
-              <w:t xml:space="preserve"> </w:t>
-            </w:r>
-            <w:proofErr w:type="spellStart"/>
-            <w:r>
-              <w:rPr>
-                <w:sz w:val="20"/>
-                <w:szCs w:val="20"/>
-              </w:rPr>
-              <w:t>cmd</w:t>
-            </w:r>
-            <w:proofErr w:type="spellEnd"/>
-            <w:r>
-              <w:rPr>
-                <w:sz w:val="20"/>
-                <w:szCs w:val="20"/>
-              </w:rPr>
-              <w:t xml:space="preserve"> or new </w:t>
-            </w:r>
-            <w:proofErr w:type="spellStart"/>
-            <w:r>
-              <w:rPr>
-                <w:b w:val="1"/>
-                <w:bCs w:val="1"/>
-                <w:sz w:val="20"/>
-                <w:szCs w:val="20"/>
-              </w:rPr>
-              <w:t>GoTo</w:t>
-            </w:r>
-            <w:proofErr w:type="spellEnd"/>
-            <w:r>
-              <w:rPr>
-                <w:b w:val="1"/>
-                <w:bCs w:val="1"/>
-                <w:sz w:val="20"/>
-                <w:szCs w:val="20"/>
-              </w:rPr>
-              <w:t xml:space="preserve"> </w:t>
-            </w:r>
-            <w:r>
-              <w:rPr>
-                <w:sz w:val="20"/>
-                <w:szCs w:val="20"/>
+                <w:highlight w:val="yellow"/>
               </w:rPr>
               <w:t>event if door is open</w:t>
             </w:r>
@@ -7519,8 +8775,17 @@
               <w:rPr>
                 <w:sz w:val="20"/>
                 <w:szCs w:val="20"/>
+                <w:highlight w:val="yellow"/>
               </w:rPr>
               <w:t>.</w:t>
+            </w:r>
+            <w:r>
+              <w:rPr>
+                <w:sz w:val="20"/>
+                <w:szCs w:val="20"/>
+                <w:highlight w:val="yellow"/>
+              </w:rPr>
+              <w:t xml:space="preserve"> Similar meaning with the storageAuxliaryPoint</w:t>
             </w:r>
           </w:p>
           <w:p>
@@ -7551,7 +8816,319 @@
                 <w:sz w:val="20"/>
                 <w:szCs w:val="20"/>
               </w:rPr>
-              <w:t>2. after receiving this event, robot behaviour starts a new iteration for going back to docking area</w:t>
+              <w:t xml:space="preserve">2. </w:t>
+            </w:r>
+            <w:r>
+              <w:rPr>
+                <w:b w:val="1"/>
+                <w:bCs w:val="1"/>
+                <w:sz w:val="20"/>
+                <w:szCs w:val="20"/>
+              </w:rPr>
+              <w:t xml:space="preserve">hasNewPoint </w:t>
+            </w:r>
+            <w:r>
+              <w:rPr>
+                <w:b w:val="0"/>
+                <w:bCs w:val="0"/>
+                <w:sz w:val="20"/>
+                <w:szCs w:val="20"/>
+              </w:rPr>
+              <w:t xml:space="preserve">field is of ‘Boolean’ type. After receiving this event, robot behaviour will check the </w:t>
+            </w:r>
+            <w:r>
+              <w:rPr>
+                <w:b w:val="1"/>
+                <w:bCs w:val="1"/>
+                <w:sz w:val="20"/>
+                <w:szCs w:val="20"/>
+              </w:rPr>
+              <w:t xml:space="preserve">‘hasNewPoint’ </w:t>
+            </w:r>
+            <w:r>
+              <w:rPr>
+                <w:b w:val="0"/>
+                <w:bCs w:val="0"/>
+                <w:sz w:val="20"/>
+                <w:szCs w:val="20"/>
+              </w:rPr>
+              <w:t>field:</w:t>
+            </w:r>
+          </w:p>
+          <w:p>
+            <w:pPr>
+              <w:pStyle w:val="Normal"/>
+              <w:jc w:val="both"/>
+              <w:rPr>
+                <w:b w:val="0"/>
+                <w:bCs w:val="0"/>
+                <w:sz w:val="20"/>
+                <w:szCs w:val="20"/>
+              </w:rPr>
+            </w:pPr>
+          </w:p>
+          <w:p>
+            <w:pPr>
+              <w:pStyle w:val="ListParagraph"/>
+              <w:numPr>
+                <w:ilvl w:val="0"/>
+                <w:numId w:val="10"/>
+              </w:numPr>
+              <w:jc w:val="both"/>
+              <w:rPr>
+                <w:rFonts w:ascii="Calibri" w:hAnsi="Calibri" w:eastAsia="Calibri" w:cs="Calibri" w:asciiTheme="minorAscii" w:hAnsiTheme="minorAscii" w:eastAsiaTheme="minorAscii" w:cstheme="minorAscii"/>
+                <w:b w:val="0"/>
+                <w:bCs w:val="0"/>
+                <w:sz w:val="20"/>
+                <w:szCs w:val="20"/>
+              </w:rPr>
+            </w:pPr>
+            <w:r>
+              <w:rPr>
+                <w:b w:val="0"/>
+                <w:bCs w:val="0"/>
+                <w:sz w:val="20"/>
+                <w:szCs w:val="20"/>
+              </w:rPr>
+              <w:t xml:space="preserve">If </w:t>
+            </w:r>
+            <w:r>
+              <w:rPr>
+                <w:b w:val="1"/>
+                <w:bCs w:val="1"/>
+                <w:sz w:val="20"/>
+                <w:szCs w:val="20"/>
+                <w:u w:val="single"/>
+              </w:rPr>
+              <w:t>True</w:t>
+            </w:r>
+            <w:r>
+              <w:rPr>
+                <w:b w:val="0"/>
+                <w:bCs w:val="0"/>
+                <w:sz w:val="20"/>
+                <w:szCs w:val="20"/>
+              </w:rPr>
+              <w:t>: starts to go back to docking area.</w:t>
+            </w:r>
+            <w:r>
+              <w:rPr>
+                <w:b w:val="0"/>
+                <w:bCs w:val="0"/>
+                <w:sz w:val="20"/>
+                <w:szCs w:val="20"/>
+              </w:rPr>
+              <w:t xml:space="preserve"> Default value.</w:t>
+            </w:r>
+          </w:p>
+          <w:p>
+            <w:pPr>
+              <w:pStyle w:val="ListParagraph"/>
+              <w:numPr>
+                <w:ilvl w:val="0"/>
+                <w:numId w:val="10"/>
+              </w:numPr>
+              <w:bidi w:val="0"/>
+              <w:spacing w:before="0" w:beforeAutospacing="off" w:after="0" w:afterAutospacing="off" w:line="259" w:lineRule="auto"/>
+              <w:ind w:left="720" w:right="0" w:hanging="360"/>
+              <w:jc w:val="both"/>
+              <w:rPr>
+                <w:rFonts w:ascii="Calibri" w:hAnsi="Calibri" w:eastAsia="Calibri" w:cs="Calibri" w:asciiTheme="minorAscii" w:hAnsiTheme="minorAscii" w:eastAsiaTheme="minorAscii" w:cstheme="minorAscii"/>
+                <w:b w:val="0"/>
+                <w:bCs w:val="0"/>
+                <w:sz w:val="20"/>
+                <w:szCs w:val="20"/>
+              </w:rPr>
+            </w:pPr>
+            <w:r>
+              <w:rPr>
+                <w:b w:val="0"/>
+                <w:bCs w:val="0"/>
+                <w:sz w:val="20"/>
+                <w:szCs w:val="20"/>
+              </w:rPr>
+              <w:t xml:space="preserve">If </w:t>
+            </w:r>
+            <w:r>
+              <w:rPr>
+                <w:b w:val="1"/>
+                <w:bCs w:val="1"/>
+                <w:sz w:val="20"/>
+                <w:szCs w:val="20"/>
+              </w:rPr>
+              <w:t>False</w:t>
+            </w:r>
+            <w:r>
+              <w:rPr>
+                <w:b w:val="0"/>
+                <w:bCs w:val="0"/>
+                <w:sz w:val="20"/>
+                <w:szCs w:val="20"/>
+              </w:rPr>
+              <w:t>: no docking point for this ro</w:t>
+            </w:r>
+            <w:r>
+              <w:rPr>
+                <w:b w:val="0"/>
+                <w:bCs w:val="0"/>
+                <w:sz w:val="20"/>
+                <w:szCs w:val="20"/>
+              </w:rPr>
+              <w:t xml:space="preserve">bot. </w:t>
+            </w:r>
+            <w:r>
+              <w:rPr>
+                <w:b w:val="0"/>
+                <w:bCs w:val="0"/>
+                <w:sz w:val="20"/>
+                <w:szCs w:val="20"/>
+                <w:u w:val="single"/>
+              </w:rPr>
+              <w:t>(In generally, this will not happen</w:t>
+            </w:r>
+            <w:r>
+              <w:rPr>
+                <w:b w:val="0"/>
+                <w:bCs w:val="0"/>
+                <w:sz w:val="20"/>
+                <w:szCs w:val="20"/>
+                <w:u w:val="single"/>
+              </w:rPr>
+              <w:t xml:space="preserve">, because each robot will </w:t>
+            </w:r>
+            <w:r>
+              <w:rPr>
+                <w:b w:val="0"/>
+                <w:bCs w:val="0"/>
+                <w:sz w:val="20"/>
+                <w:szCs w:val="20"/>
+                <w:u w:val="single"/>
+              </w:rPr>
+              <w:t>have</w:t>
+            </w:r>
+            <w:r>
+              <w:rPr>
+                <w:b w:val="0"/>
+                <w:bCs w:val="0"/>
+                <w:sz w:val="20"/>
+                <w:szCs w:val="20"/>
+                <w:u w:val="single"/>
+              </w:rPr>
+              <w:t xml:space="preserve"> its own docking point</w:t>
+            </w:r>
+            <w:r>
+              <w:rPr>
+                <w:b w:val="0"/>
+                <w:bCs w:val="0"/>
+                <w:sz w:val="20"/>
+                <w:szCs w:val="20"/>
+                <w:u w:val="single"/>
+              </w:rPr>
+              <w:t>)</w:t>
+            </w:r>
+          </w:p>
+          <w:p>
+            <w:pPr>
+              <w:pStyle w:val="Normal"/>
+              <w:jc w:val="both"/>
+              <w:rPr>
+                <w:sz w:val="20"/>
+                <w:szCs w:val="20"/>
+              </w:rPr>
+            </w:pPr>
+          </w:p>
+          <w:p>
+            <w:pPr>
+              <w:pStyle w:val="Normal"/>
+              <w:jc w:val="both"/>
+              <w:rPr>
+                <w:b w:val="0"/>
+                <w:bCs w:val="0"/>
+                <w:sz w:val="20"/>
+                <w:szCs w:val="20"/>
+              </w:rPr>
+            </w:pPr>
+            <w:r>
+              <w:rPr>
+                <w:b w:val="0"/>
+                <w:bCs w:val="0"/>
+                <w:sz w:val="20"/>
+                <w:szCs w:val="20"/>
+              </w:rPr>
+              <w:t>A</w:t>
+            </w:r>
+            <w:r>
+              <w:rPr>
+                <w:b w:val="0"/>
+                <w:bCs w:val="0"/>
+                <w:sz w:val="20"/>
+                <w:szCs w:val="20"/>
+              </w:rPr>
+              <w:t xml:space="preserve">fter </w:t>
+            </w:r>
+            <w:r>
+              <w:rPr>
+                <w:b w:val="0"/>
+                <w:bCs w:val="0"/>
+                <w:sz w:val="20"/>
+                <w:szCs w:val="20"/>
+              </w:rPr>
+              <w:t xml:space="preserve">checking this field is </w:t>
+            </w:r>
+            <w:r>
+              <w:rPr>
+                <w:b w:val="0"/>
+                <w:bCs w:val="0"/>
+                <w:sz w:val="20"/>
+                <w:szCs w:val="20"/>
+                <w:u w:val="single"/>
+              </w:rPr>
+              <w:t>true</w:t>
+            </w:r>
+            <w:r>
+              <w:rPr>
+                <w:b w:val="0"/>
+                <w:bCs w:val="0"/>
+                <w:sz w:val="20"/>
+                <w:szCs w:val="20"/>
+              </w:rPr>
+              <w:t xml:space="preserve">, robot behaviour starts </w:t>
+            </w:r>
+            <w:r>
+              <w:rPr>
+                <w:b w:val="0"/>
+                <w:bCs w:val="0"/>
+                <w:sz w:val="20"/>
+                <w:szCs w:val="20"/>
+              </w:rPr>
+              <w:t>to command robot</w:t>
+            </w:r>
+            <w:r>
+              <w:rPr>
+                <w:b w:val="0"/>
+                <w:bCs w:val="0"/>
+                <w:sz w:val="20"/>
+                <w:szCs w:val="20"/>
+              </w:rPr>
+              <w:t xml:space="preserve"> </w:t>
+            </w:r>
+            <w:r>
+              <w:rPr>
+                <w:b w:val="0"/>
+                <w:bCs w:val="0"/>
+                <w:sz w:val="20"/>
+                <w:szCs w:val="20"/>
+              </w:rPr>
+              <w:t>to go</w:t>
+            </w:r>
+            <w:r>
+              <w:rPr>
+                <w:b w:val="0"/>
+                <w:bCs w:val="0"/>
+                <w:sz w:val="20"/>
+                <w:szCs w:val="20"/>
+              </w:rPr>
+              <w:t xml:space="preserve"> back to docking area</w:t>
             </w:r>
           </w:p>
           <w:p>
@@ -9844,6 +11421,134 @@
                 <w:sz w:val="20"/>
                 <w:szCs w:val="20"/>
               </w:rPr>
+              <w:t>This event is sent by robot behaviour.</w:t>
+            </w:r>
+          </w:p>
+          <w:p>
+            <w:pPr>
+              <w:pStyle w:val="Normal"/>
+              <w:jc w:val="both"/>
+              <w:rPr>
+                <w:sz w:val="20"/>
+                <w:szCs w:val="20"/>
+              </w:rPr>
+            </w:pPr>
+            <w:r>
+              <w:rPr>
+                <w:sz w:val="20"/>
+                <w:szCs w:val="20"/>
+              </w:rPr>
+              <w:t xml:space="preserve">After receiving this event, warehouse backend will update the </w:t>
+            </w:r>
+            <w:r>
+              <w:rPr>
+                <w:b w:val="1"/>
+                <w:bCs w:val="1"/>
+                <w:sz w:val="20"/>
+                <w:szCs w:val="20"/>
+              </w:rPr>
+              <w:t>‘</w:t>
+            </w:r>
+            <w:proofErr w:type="spellStart"/>
+            <w:r>
+              <w:rPr>
+                <w:b w:val="1"/>
+                <w:bCs w:val="1"/>
+                <w:sz w:val="20"/>
+                <w:szCs w:val="20"/>
+              </w:rPr>
+              <w:t>isAssigned</w:t>
+            </w:r>
+            <w:proofErr w:type="spellEnd"/>
+            <w:r>
+              <w:rPr>
+                <w:b w:val="1"/>
+                <w:bCs w:val="1"/>
+                <w:sz w:val="20"/>
+                <w:szCs w:val="20"/>
+              </w:rPr>
+              <w:t xml:space="preserve">’ </w:t>
+            </w:r>
+            <w:r>
+              <w:rPr>
+                <w:sz w:val="20"/>
+                <w:szCs w:val="20"/>
+              </w:rPr>
+              <w:t xml:space="preserve">from </w:t>
+            </w:r>
+            <w:r>
+              <w:rPr>
+                <w:b w:val="1"/>
+                <w:bCs w:val="1"/>
+                <w:sz w:val="20"/>
+                <w:szCs w:val="20"/>
+              </w:rPr>
+              <w:t xml:space="preserve">true </w:t>
+            </w:r>
+            <w:r>
+              <w:rPr>
+                <w:sz w:val="20"/>
+                <w:szCs w:val="20"/>
+              </w:rPr>
+              <w:t xml:space="preserve">to </w:t>
+            </w:r>
+            <w:r>
+              <w:rPr>
+                <w:b w:val="1"/>
+                <w:bCs w:val="1"/>
+                <w:sz w:val="20"/>
+                <w:szCs w:val="20"/>
+              </w:rPr>
+              <w:t xml:space="preserve">false </w:t>
+            </w:r>
+            <w:r>
+              <w:rPr>
+                <w:sz w:val="20"/>
+                <w:szCs w:val="20"/>
+              </w:rPr>
+              <w:t xml:space="preserve">for this picking </w:t>
+            </w:r>
+            <w:proofErr w:type="spellStart"/>
+            <w:r>
+              <w:rPr>
+                <w:sz w:val="20"/>
+                <w:szCs w:val="20"/>
+              </w:rPr>
+              <w:t>piont</w:t>
+            </w:r>
+            <w:proofErr w:type="spellEnd"/>
+            <w:r>
+              <w:rPr>
+                <w:sz w:val="20"/>
+                <w:szCs w:val="20"/>
+              </w:rPr>
+              <w:t>.</w:t>
+            </w:r>
+          </w:p>
+          <w:p>
+            <w:pPr>
+              <w:pStyle w:val="Normal"/>
+              <w:jc w:val="both"/>
+              <w:rPr>
+                <w:sz w:val="20"/>
+                <w:szCs w:val="20"/>
+              </w:rPr>
+            </w:pPr>
+          </w:p>
+          <w:p>
+            <w:pPr>
+              <w:pStyle w:val="Normal"/>
+              <w:jc w:val="both"/>
+              <w:rPr>
+                <w:sz w:val="20"/>
+                <w:szCs w:val="20"/>
+              </w:rPr>
+            </w:pPr>
+            <w:r>
+              <w:rPr>
+                <w:sz w:val="20"/>
+                <w:szCs w:val="20"/>
+              </w:rPr>
               <w:t xml:space="preserve">After the value is changed </w:t>
             </w:r>
             <w:r>
@@ -10161,7 +11866,21 @@
                 <w:sz w:val="20"/>
                 <w:szCs w:val="20"/>
               </w:rPr>
-              <w:t xml:space="preserve">This event is sent after the </w:t>
+              <w:t xml:space="preserve">This event is sent </w:t>
+            </w:r>
+            <w:r>
+              <w:rPr>
+                <w:sz w:val="20"/>
+                <w:szCs w:val="20"/>
+              </w:rPr>
+              <w:t xml:space="preserve">by robot behaviour </w:t>
+            </w:r>
+            <w:r>
+              <w:rPr>
+                <w:sz w:val="20"/>
+                <w:szCs w:val="20"/>
+              </w:rPr>
+              <w:t xml:space="preserve">after the </w:t>
             </w:r>
             <w:proofErr w:type="spellStart"/>
             <w:r>
@@ -10190,6 +11909,90 @@
               </w:rPr>
               <w:t>event has been executed successfully</w:t>
             </w:r>
+            <w:r>
+              <w:rPr>
+                <w:sz w:val="20"/>
+                <w:szCs w:val="20"/>
+              </w:rPr>
+              <w:t xml:space="preserve">, warehouse backend will update the </w:t>
+            </w:r>
+            <w:r>
+              <w:rPr>
+                <w:b w:val="1"/>
+                <w:bCs w:val="1"/>
+                <w:sz w:val="20"/>
+                <w:szCs w:val="20"/>
+              </w:rPr>
+              <w:t>‘</w:t>
+            </w:r>
+            <w:proofErr w:type="spellStart"/>
+            <w:r>
+              <w:rPr>
+                <w:b w:val="1"/>
+                <w:bCs w:val="1"/>
+                <w:sz w:val="20"/>
+                <w:szCs w:val="20"/>
+              </w:rPr>
+              <w:t>isAssigned</w:t>
+            </w:r>
+            <w:proofErr w:type="spellEnd"/>
+            <w:r>
+              <w:rPr>
+                <w:b w:val="1"/>
+                <w:bCs w:val="1"/>
+                <w:sz w:val="20"/>
+                <w:szCs w:val="20"/>
+              </w:rPr>
+              <w:t xml:space="preserve">’ </w:t>
+            </w:r>
+            <w:r>
+              <w:rPr>
+                <w:sz w:val="20"/>
+                <w:szCs w:val="20"/>
+              </w:rPr>
+              <w:t xml:space="preserve">from </w:t>
+            </w:r>
+            <w:r>
+              <w:rPr>
+                <w:b w:val="1"/>
+                <w:bCs w:val="1"/>
+                <w:sz w:val="20"/>
+                <w:szCs w:val="20"/>
+              </w:rPr>
+              <w:t xml:space="preserve">true </w:t>
+            </w:r>
+            <w:r>
+              <w:rPr>
+                <w:sz w:val="20"/>
+                <w:szCs w:val="20"/>
+              </w:rPr>
+              <w:t xml:space="preserve">to </w:t>
+            </w:r>
+            <w:r>
+              <w:rPr>
+                <w:b w:val="1"/>
+                <w:bCs w:val="1"/>
+                <w:sz w:val="20"/>
+                <w:szCs w:val="20"/>
+              </w:rPr>
+              <w:t xml:space="preserve">false </w:t>
+            </w:r>
+            <w:r>
+              <w:rPr>
+                <w:sz w:val="20"/>
+                <w:szCs w:val="20"/>
+              </w:rPr>
+              <w:t xml:space="preserve">for this picking </w:t>
+            </w:r>
+            <w:proofErr w:type="spellStart"/>
+            <w:r>
+              <w:rPr>
+                <w:sz w:val="20"/>
+                <w:szCs w:val="20"/>
+              </w:rPr>
+              <w:t>piont</w:t>
+            </w:r>
+            <w:proofErr w:type="spellEnd"/>
           </w:p>
         </w:tc>
       </w:tr>
@@ -10263,6 +12066,36 @@
                 <w:szCs w:val="20"/>
               </w:rPr>
               <w:t>NoCartNotice</w:t>
+            </w:r>
+            <w:r>
+              <w:rPr>
+                <w:b w:val="1"/>
+                <w:bCs w:val="1"/>
+                <w:sz w:val="20"/>
+                <w:szCs w:val="20"/>
+              </w:rPr>
+              <w:t>,</w:t>
+            </w:r>
+          </w:p>
+          <w:p>
+            <w:pPr>
+              <w:pStyle w:val="Normal"/>
+              <w:jc w:val="both"/>
+              <w:rPr>
+                <w:b w:val="1"/>
+                <w:bCs w:val="1"/>
+                <w:sz w:val="20"/>
+                <w:szCs w:val="20"/>
+              </w:rPr>
+            </w:pPr>
+            <w:r>
+              <w:rPr>
+                <w:b w:val="1"/>
+                <w:bCs w:val="1"/>
+                <w:sz w:val="20"/>
+                <w:szCs w:val="20"/>
+              </w:rPr>
+              <w:t>CartMovedNotice</w:t>
             </w:r>
           </w:p>
         </w:tc>
@@ -11603,6 +13436,10 @@
 </w:numbering>
 </file>
 
+<file path=word/people.xml><?xml version="1.0" encoding="utf-8"?>
+<w15:people xmlns:mc="http://schemas.openxmlformats.org/markup-compatibility/2006" xmlns:w15="http://schemas.microsoft.com/office/word/2012/wordml" mc:Ignorable="w15"/>
+</file>
+
 <file path=word/styles.xml><?xml version="1.0" encoding="utf-8"?>
 <w:styles xmlns:wp14="http://schemas.microsoft.com/office/word/2010/wordprocessingDrawing" xmlns:mc="http://schemas.openxmlformats.org/markup-compatibility/2006" xmlns:r="http://schemas.openxmlformats.org/officeDocument/2006/relationships" xmlns:w="http://schemas.openxmlformats.org/wordprocessingml/2006/main" xmlns:w14="http://schemas.microsoft.com/office/word/2010/wordml" xmlns:w15="http://schemas.microsoft.com/office/word/2012/wordml" mc:Ignorable="w14 w15 wp14">
   <w:docDefaults>

</xml_diff>